<commit_message>
added theoretical and conceptual framework
</commit_message>
<xml_diff>
--- a/V1_edited chapter 3.docx
+++ b/V1_edited chapter 3.docx
@@ -1016,7 +1016,16 @@
           <w:sz w:val="24"/>
           <w:szCs w:val="24"/>
         </w:rPr>
-        <w:t xml:space="preserve">data is composed of 15.280 </w:t>
+        <w:t>data is composed of 15</w:t>
+      </w:r>
+      <w:r>
+        <w:rPr>
+          <w:rFonts w:ascii="Arial" w:hAnsi="Arial" w:cs="Arial"/>
+          <w:bCs/>
+          <w:sz w:val="24"/>
+          <w:szCs w:val="24"/>
+        </w:rPr>
+        <w:t xml:space="preserve">280 </w:t>
       </w:r>
       <w:r>
         <w:rPr>
@@ -1052,7 +1061,18 @@
           <w:sz w:val="24"/>
           <w:szCs w:val="24"/>
         </w:rPr>
-        <w:t xml:space="preserve">Designing the software is the next step wherein the OCR algorithm along with a KNN model shall be used to </w:t>
+        <w:t>Designing the software is the next s</w:t>
+      </w:r>
+      <w:bookmarkStart w:id="1" w:name="_GoBack"/>
+      <w:bookmarkEnd w:id="1"/>
+      <w:r>
+        <w:rPr>
+          <w:rFonts w:ascii="Arial" w:hAnsi="Arial" w:cs="Arial"/>
+          <w:bCs/>
+          <w:sz w:val="24"/>
+          <w:szCs w:val="24"/>
+        </w:rPr>
+        <w:t xml:space="preserve">tep wherein the OCR algorithm along with a KNN model shall be used to </w:t>
       </w:r>
       <w:r>
         <w:rPr>
@@ -1198,18 +1218,27 @@
           <w:sz w:val="24"/>
           <w:szCs w:val="24"/>
         </w:rPr>
-        <w:t>[insert here</w:t>
-      </w:r>
-      <w:bookmarkStart w:id="1" w:name="_GoBack"/>
-      <w:bookmarkEnd w:id="1"/>
-      <w:r>
-        <w:rPr>
-          <w:rFonts w:ascii="Arial" w:hAnsi="Arial" w:cs="Arial"/>
-          <w:bCs/>
-          <w:sz w:val="24"/>
-          <w:szCs w:val="24"/>
-        </w:rPr>
-        <w:t>]</w:t>
+        <w:t>[</w:t>
+      </w:r>
+      <w:proofErr w:type="gramStart"/>
+      <w:r>
+        <w:rPr>
+          <w:rFonts w:ascii="Arial" w:hAnsi="Arial" w:cs="Arial"/>
+          <w:bCs/>
+          <w:sz w:val="24"/>
+          <w:szCs w:val="24"/>
+        </w:rPr>
+        <w:t>insert</w:t>
+      </w:r>
+      <w:proofErr w:type="gramEnd"/>
+      <w:r>
+        <w:rPr>
+          <w:rFonts w:ascii="Arial" w:hAnsi="Arial" w:cs="Arial"/>
+          <w:bCs/>
+          <w:sz w:val="24"/>
+          <w:szCs w:val="24"/>
+        </w:rPr>
+        <w:t xml:space="preserve"> here]</w:t>
       </w:r>
     </w:p>
     <w:p>
@@ -5283,7 +5312,7 @@
 </file>
 
 <file path=customXml/itemProps1.xml><?xml version="1.0" encoding="utf-8"?>
-<ds:datastoreItem xmlns:ds="http://schemas.openxmlformats.org/officeDocument/2006/customXml" ds:itemID="{3A6D1768-3136-4341-8799-188B56CE0AD9}">
+<ds:datastoreItem xmlns:ds="http://schemas.openxmlformats.org/officeDocument/2006/customXml" ds:itemID="{F7629CB7-E0BD-4203-83CF-A061CF4792BD}">
   <ds:schemaRefs>
     <ds:schemaRef ds:uri="http://schemas.openxmlformats.org/officeDocument/2006/bibliography"/>
   </ds:schemaRefs>

</xml_diff>

<commit_message>
replaced photos with editable diagrams
</commit_message>
<xml_diff>
--- a/V1_edited chapter 3.docx
+++ b/V1_edited chapter 3.docx
@@ -514,50 +514,652 @@
           <w:szCs w:val="24"/>
         </w:rPr>
       </w:pPr>
-      <w:r>
-        <w:rPr>
-          <w:rFonts w:ascii="Arial" w:hAnsi="Arial" w:cs="Arial"/>
+      <w:bookmarkStart w:id="0" w:name="_GoBack"/>
+      <w:bookmarkEnd w:id="0"/>
+      <w:r>
+        <w:rPr>
+          <w:rFonts w:ascii="Arial" w:eastAsia="Calibri" w:hAnsi="Arial" w:cs="Times New Roman"/>
           <w:noProof/>
-          <w:sz w:val="24"/>
-          <w:szCs w:val="24"/>
           <w:lang w:val="en-US"/>
         </w:rPr>
         <w:lastRenderedPageBreak/>
-        <w:drawing>
-          <wp:inline distT="0" distB="0" distL="0" distR="0" wp14:anchorId="2A5E9A3D" wp14:editId="36C467BD">
-            <wp:extent cx="1992574" cy="5794621"/>
-            <wp:effectExtent l="0" t="0" r="8255" b="0"/>
-            <wp:docPr id="21" name="Picture 21"/>
-            <wp:cNvGraphicFramePr>
-              <a:graphicFrameLocks xmlns:a="http://schemas.openxmlformats.org/drawingml/2006/main" noChangeAspect="1"/>
-            </wp:cNvGraphicFramePr>
-            <a:graphic xmlns:a="http://schemas.openxmlformats.org/drawingml/2006/main">
-              <a:graphicData uri="http://schemas.openxmlformats.org/drawingml/2006/picture">
-                <pic:pic xmlns:pic="http://schemas.openxmlformats.org/drawingml/2006/picture">
-                  <pic:nvPicPr>
-                    <pic:cNvPr id="1" name=""/>
-                    <pic:cNvPicPr/>
-                  </pic:nvPicPr>
-                  <pic:blipFill>
-                    <a:blip r:embed="rId8"/>
-                    <a:stretch>
-                      <a:fillRect/>
-                    </a:stretch>
-                  </pic:blipFill>
-                  <pic:spPr>
-                    <a:xfrm>
-                      <a:off x="0" y="0"/>
-                      <a:ext cx="2017976" cy="5868494"/>
-                    </a:xfrm>
-                    <a:prstGeom prst="rect">
-                      <a:avLst/>
-                    </a:prstGeom>
-                  </pic:spPr>
-                </pic:pic>
-              </a:graphicData>
-            </a:graphic>
-          </wp:inline>
-        </w:drawing>
+        <mc:AlternateContent>
+          <mc:Choice Requires="wpg">
+            <w:drawing>
+              <wp:anchor distT="0" distB="0" distL="114300" distR="114300" simplePos="0" relativeHeight="251663360" behindDoc="0" locked="0" layoutInCell="1" allowOverlap="1" wp14:anchorId="3252FEAA" wp14:editId="55A9ED88">
+                <wp:simplePos x="0" y="0"/>
+                <wp:positionH relativeFrom="margin">
+                  <wp:align>center</wp:align>
+                </wp:positionH>
+                <wp:positionV relativeFrom="margin">
+                  <wp:align>top</wp:align>
+                </wp:positionV>
+                <wp:extent cx="1952474" cy="6174286"/>
+                <wp:effectExtent l="0" t="0" r="10160" b="17145"/>
+                <wp:wrapTopAndBottom/>
+                <wp:docPr id="40" name="Group 40"/>
+                <wp:cNvGraphicFramePr/>
+                <a:graphic xmlns:a="http://schemas.openxmlformats.org/drawingml/2006/main">
+                  <a:graphicData uri="http://schemas.microsoft.com/office/word/2010/wordprocessingGroup">
+                    <wpg:wgp>
+                      <wpg:cNvGrpSpPr/>
+                      <wpg:grpSpPr>
+                        <a:xfrm>
+                          <a:off x="0" y="0"/>
+                          <a:ext cx="1952474" cy="6174286"/>
+                          <a:chOff x="0" y="0"/>
+                          <a:chExt cx="1952474" cy="6174286"/>
+                        </a:xfrm>
+                      </wpg:grpSpPr>
+                      <wps:wsp>
+                        <wps:cNvPr id="28" name="Rectangle 28"/>
+                        <wps:cNvSpPr/>
+                        <wps:spPr>
+                          <a:xfrm>
+                            <a:off x="0" y="0"/>
+                            <a:ext cx="1952474" cy="819081"/>
+                          </a:xfrm>
+                          <a:prstGeom prst="rect">
+                            <a:avLst/>
+                          </a:prstGeom>
+                          <a:noFill/>
+                          <a:ln w="12700" cap="flat" cmpd="sng" algn="ctr">
+                            <a:solidFill>
+                              <a:sysClr val="windowText" lastClr="000000"/>
+                            </a:solidFill>
+                            <a:prstDash val="solid"/>
+                            <a:miter lim="800000"/>
+                          </a:ln>
+                          <a:effectLst/>
+                        </wps:spPr>
+                        <wps:txbx>
+                          <w:txbxContent>
+                            <w:p>
+                              <w:pPr>
+                                <w:spacing w:after="0"/>
+                                <w:jc w:val="center"/>
+                                <w:rPr>
+                                  <w:rFonts w:ascii="Arial" w:hAnsi="Arial" w:cs="Arial"/>
+                                  <w:color w:val="000000"/>
+                                  <w:sz w:val="24"/>
+                                </w:rPr>
+                              </w:pPr>
+                              <w:r>
+                                <w:rPr>
+                                  <w:rFonts w:ascii="Arial" w:hAnsi="Arial" w:cs="Arial"/>
+                                  <w:color w:val="000000"/>
+                                  <w:sz w:val="24"/>
+                                </w:rPr>
+                                <w:t>Data gathering</w:t>
+                              </w:r>
+                            </w:p>
+                          </w:txbxContent>
+                        </wps:txbx>
+                        <wps:bodyPr rot="0" spcFirstLastPara="0" vertOverflow="overflow" horzOverflow="overflow" vert="horz" wrap="square" lIns="91440" tIns="45720" rIns="91440" bIns="45720" numCol="1" spcCol="0" rtlCol="0" fromWordArt="0" anchor="ctr" anchorCtr="0" forceAA="0" compatLnSpc="1">
+                          <a:prstTxWarp prst="textNoShape">
+                            <a:avLst/>
+                          </a:prstTxWarp>
+                          <a:noAutofit/>
+                        </wps:bodyPr>
+                      </wps:wsp>
+                      <wps:wsp>
+                        <wps:cNvPr id="29" name="Rectangle 29"/>
+                        <wps:cNvSpPr/>
+                        <wps:spPr>
+                          <a:xfrm>
+                            <a:off x="0" y="1068779"/>
+                            <a:ext cx="1952474" cy="819081"/>
+                          </a:xfrm>
+                          <a:prstGeom prst="rect">
+                            <a:avLst/>
+                          </a:prstGeom>
+                          <a:noFill/>
+                          <a:ln w="12700" cap="flat" cmpd="sng" algn="ctr">
+                            <a:solidFill>
+                              <a:sysClr val="windowText" lastClr="000000"/>
+                            </a:solidFill>
+                            <a:prstDash val="solid"/>
+                            <a:miter lim="800000"/>
+                          </a:ln>
+                          <a:effectLst/>
+                        </wps:spPr>
+                        <wps:txbx>
+                          <w:txbxContent>
+                            <w:p>
+                              <w:pPr>
+                                <w:spacing w:after="0"/>
+                                <w:jc w:val="center"/>
+                                <w:rPr>
+                                  <w:rFonts w:ascii="Arial" w:hAnsi="Arial" w:cs="Arial"/>
+                                  <w:color w:val="000000"/>
+                                  <w:sz w:val="24"/>
+                                </w:rPr>
+                              </w:pPr>
+                              <w:r>
+                                <w:rPr>
+                                  <w:rFonts w:ascii="Arial" w:hAnsi="Arial" w:cs="Arial"/>
+                                  <w:color w:val="000000"/>
+                                  <w:sz w:val="24"/>
+                                </w:rPr>
+                                <w:t>Develop the system</w:t>
+                              </w:r>
+                            </w:p>
+                          </w:txbxContent>
+                        </wps:txbx>
+                        <wps:bodyPr rot="0" spcFirstLastPara="0" vertOverflow="overflow" horzOverflow="overflow" vert="horz" wrap="square" lIns="91440" tIns="45720" rIns="91440" bIns="45720" numCol="1" spcCol="0" rtlCol="0" fromWordArt="0" anchor="ctr" anchorCtr="0" forceAA="0" compatLnSpc="1">
+                          <a:prstTxWarp prst="textNoShape">
+                            <a:avLst/>
+                          </a:prstTxWarp>
+                          <a:noAutofit/>
+                        </wps:bodyPr>
+                      </wps:wsp>
+                      <wps:wsp>
+                        <wps:cNvPr id="30" name="Rectangle 30"/>
+                        <wps:cNvSpPr/>
+                        <wps:spPr>
+                          <a:xfrm>
+                            <a:off x="0" y="2149433"/>
+                            <a:ext cx="1952474" cy="819081"/>
+                          </a:xfrm>
+                          <a:prstGeom prst="rect">
+                            <a:avLst/>
+                          </a:prstGeom>
+                          <a:noFill/>
+                          <a:ln w="12700" cap="flat" cmpd="sng" algn="ctr">
+                            <a:solidFill>
+                              <a:sysClr val="windowText" lastClr="000000"/>
+                            </a:solidFill>
+                            <a:prstDash val="solid"/>
+                            <a:miter lim="800000"/>
+                          </a:ln>
+                          <a:effectLst/>
+                        </wps:spPr>
+                        <wps:txbx>
+                          <w:txbxContent>
+                            <w:p>
+                              <w:pPr>
+                                <w:spacing w:after="0"/>
+                                <w:jc w:val="center"/>
+                                <w:rPr>
+                                  <w:rFonts w:ascii="Arial" w:hAnsi="Arial" w:cs="Arial"/>
+                                  <w:color w:val="000000"/>
+                                  <w:sz w:val="24"/>
+                                </w:rPr>
+                              </w:pPr>
+                              <w:r>
+                                <w:rPr>
+                                  <w:rFonts w:ascii="Arial" w:hAnsi="Arial" w:cs="Arial"/>
+                                  <w:color w:val="000000"/>
+                                  <w:sz w:val="24"/>
+                                </w:rPr>
+                                <w:t>Training the system</w:t>
+                              </w:r>
+                            </w:p>
+                          </w:txbxContent>
+                        </wps:txbx>
+                        <wps:bodyPr rot="0" spcFirstLastPara="0" vertOverflow="overflow" horzOverflow="overflow" vert="horz" wrap="square" lIns="91440" tIns="45720" rIns="91440" bIns="45720" numCol="1" spcCol="0" rtlCol="0" fromWordArt="0" anchor="ctr" anchorCtr="0" forceAA="0" compatLnSpc="1">
+                          <a:prstTxWarp prst="textNoShape">
+                            <a:avLst/>
+                          </a:prstTxWarp>
+                          <a:noAutofit/>
+                        </wps:bodyPr>
+                      </wps:wsp>
+                      <wps:wsp>
+                        <wps:cNvPr id="31" name="Rectangle 31"/>
+                        <wps:cNvSpPr/>
+                        <wps:spPr>
+                          <a:xfrm>
+                            <a:off x="0" y="3218213"/>
+                            <a:ext cx="1951990" cy="818515"/>
+                          </a:xfrm>
+                          <a:prstGeom prst="rect">
+                            <a:avLst/>
+                          </a:prstGeom>
+                          <a:noFill/>
+                          <a:ln w="12700" cap="flat" cmpd="sng" algn="ctr">
+                            <a:solidFill>
+                              <a:sysClr val="windowText" lastClr="000000"/>
+                            </a:solidFill>
+                            <a:prstDash val="solid"/>
+                            <a:miter lim="800000"/>
+                          </a:ln>
+                          <a:effectLst/>
+                        </wps:spPr>
+                        <wps:txbx>
+                          <w:txbxContent>
+                            <w:p>
+                              <w:pPr>
+                                <w:spacing w:after="0"/>
+                                <w:jc w:val="center"/>
+                                <w:rPr>
+                                  <w:rFonts w:ascii="Arial" w:hAnsi="Arial" w:cs="Arial"/>
+                                  <w:color w:val="000000"/>
+                                  <w:sz w:val="24"/>
+                                </w:rPr>
+                              </w:pPr>
+                              <w:r>
+                                <w:rPr>
+                                  <w:rFonts w:ascii="Arial" w:hAnsi="Arial" w:cs="Arial"/>
+                                  <w:color w:val="000000"/>
+                                  <w:sz w:val="24"/>
+                                </w:rPr>
+                                <w:t>Testing the system</w:t>
+                              </w:r>
+                            </w:p>
+                          </w:txbxContent>
+                        </wps:txbx>
+                        <wps:bodyPr rot="0" spcFirstLastPara="0" vertOverflow="overflow" horzOverflow="overflow" vert="horz" wrap="square" lIns="91440" tIns="45720" rIns="91440" bIns="45720" numCol="1" spcCol="0" rtlCol="0" fromWordArt="0" anchor="ctr" anchorCtr="0" forceAA="0" compatLnSpc="1">
+                          <a:prstTxWarp prst="textNoShape">
+                            <a:avLst/>
+                          </a:prstTxWarp>
+                          <a:noAutofit/>
+                        </wps:bodyPr>
+                      </wps:wsp>
+                      <wps:wsp>
+                        <wps:cNvPr id="32" name="Rectangle 32"/>
+                        <wps:cNvSpPr/>
+                        <wps:spPr>
+                          <a:xfrm>
+                            <a:off x="0" y="5355771"/>
+                            <a:ext cx="1951990" cy="818515"/>
+                          </a:xfrm>
+                          <a:prstGeom prst="rect">
+                            <a:avLst/>
+                          </a:prstGeom>
+                          <a:noFill/>
+                          <a:ln w="12700" cap="flat" cmpd="sng" algn="ctr">
+                            <a:solidFill>
+                              <a:sysClr val="windowText" lastClr="000000"/>
+                            </a:solidFill>
+                            <a:prstDash val="solid"/>
+                            <a:miter lim="800000"/>
+                          </a:ln>
+                          <a:effectLst/>
+                        </wps:spPr>
+                        <wps:txbx>
+                          <w:txbxContent>
+                            <w:p>
+                              <w:pPr>
+                                <w:spacing w:after="0"/>
+                                <w:jc w:val="center"/>
+                                <w:rPr>
+                                  <w:rFonts w:ascii="Arial" w:hAnsi="Arial" w:cs="Arial"/>
+                                  <w:color w:val="000000"/>
+                                  <w:sz w:val="24"/>
+                                </w:rPr>
+                              </w:pPr>
+                              <w:r>
+                                <w:rPr>
+                                  <w:rFonts w:ascii="Arial" w:hAnsi="Arial" w:cs="Arial"/>
+                                  <w:color w:val="000000"/>
+                                  <w:sz w:val="24"/>
+                                </w:rPr>
+                                <w:t>Collect user feedback</w:t>
+                              </w:r>
+                            </w:p>
+                          </w:txbxContent>
+                        </wps:txbx>
+                        <wps:bodyPr rot="0" spcFirstLastPara="0" vertOverflow="overflow" horzOverflow="overflow" vert="horz" wrap="square" lIns="91440" tIns="45720" rIns="91440" bIns="45720" numCol="1" spcCol="0" rtlCol="0" fromWordArt="0" anchor="ctr" anchorCtr="0" forceAA="0" compatLnSpc="1">
+                          <a:prstTxWarp prst="textNoShape">
+                            <a:avLst/>
+                          </a:prstTxWarp>
+                          <a:noAutofit/>
+                        </wps:bodyPr>
+                      </wps:wsp>
+                      <wps:wsp>
+                        <wps:cNvPr id="33" name="Rectangle 33"/>
+                        <wps:cNvSpPr/>
+                        <wps:spPr>
+                          <a:xfrm>
+                            <a:off x="0" y="4286992"/>
+                            <a:ext cx="1951990" cy="818515"/>
+                          </a:xfrm>
+                          <a:prstGeom prst="rect">
+                            <a:avLst/>
+                          </a:prstGeom>
+                          <a:noFill/>
+                          <a:ln w="12700" cap="flat" cmpd="sng" algn="ctr">
+                            <a:solidFill>
+                              <a:sysClr val="windowText" lastClr="000000"/>
+                            </a:solidFill>
+                            <a:prstDash val="solid"/>
+                            <a:miter lim="800000"/>
+                          </a:ln>
+                          <a:effectLst/>
+                        </wps:spPr>
+                        <wps:txbx>
+                          <w:txbxContent>
+                            <w:p>
+                              <w:pPr>
+                                <w:spacing w:after="0"/>
+                                <w:jc w:val="center"/>
+                                <w:rPr>
+                                  <w:rFonts w:ascii="Arial" w:hAnsi="Arial" w:cs="Arial"/>
+                                  <w:color w:val="000000"/>
+                                  <w:sz w:val="24"/>
+                                </w:rPr>
+                              </w:pPr>
+                              <w:r>
+                                <w:rPr>
+                                  <w:rFonts w:ascii="Arial" w:hAnsi="Arial" w:cs="Arial"/>
+                                  <w:color w:val="000000"/>
+                                  <w:sz w:val="24"/>
+                                </w:rPr>
+                                <w:t>Deploy to participating users</w:t>
+                              </w:r>
+                            </w:p>
+                          </w:txbxContent>
+                        </wps:txbx>
+                        <wps:bodyPr rot="0" spcFirstLastPara="0" vertOverflow="overflow" horzOverflow="overflow" vert="horz" wrap="square" lIns="91440" tIns="45720" rIns="91440" bIns="45720" numCol="1" spcCol="0" rtlCol="0" fromWordArt="0" anchor="ctr" anchorCtr="0" forceAA="0" compatLnSpc="1">
+                          <a:prstTxWarp prst="textNoShape">
+                            <a:avLst/>
+                          </a:prstTxWarp>
+                          <a:noAutofit/>
+                        </wps:bodyPr>
+                      </wps:wsp>
+                      <wps:wsp>
+                        <wps:cNvPr id="35" name="Straight Arrow Connector 35"/>
+                        <wps:cNvCnPr/>
+                        <wps:spPr>
+                          <a:xfrm>
+                            <a:off x="973777" y="819397"/>
+                            <a:ext cx="0" cy="245267"/>
+                          </a:xfrm>
+                          <a:prstGeom prst="straightConnector1">
+                            <a:avLst/>
+                          </a:prstGeom>
+                          <a:noFill/>
+                          <a:ln w="19050" cap="flat" cmpd="sng" algn="ctr">
+                            <a:solidFill>
+                              <a:sysClr val="windowText" lastClr="000000"/>
+                            </a:solidFill>
+                            <a:prstDash val="solid"/>
+                            <a:miter lim="800000"/>
+                            <a:tailEnd type="triangle"/>
+                          </a:ln>
+                          <a:effectLst/>
+                        </wps:spPr>
+                        <wps:bodyPr/>
+                      </wps:wsp>
+                      <wps:wsp>
+                        <wps:cNvPr id="36" name="Straight Arrow Connector 36"/>
+                        <wps:cNvCnPr/>
+                        <wps:spPr>
+                          <a:xfrm>
+                            <a:off x="973777" y="1900052"/>
+                            <a:ext cx="0" cy="245267"/>
+                          </a:xfrm>
+                          <a:prstGeom prst="straightConnector1">
+                            <a:avLst/>
+                          </a:prstGeom>
+                          <a:noFill/>
+                          <a:ln w="19050" cap="flat" cmpd="sng" algn="ctr">
+                            <a:solidFill>
+                              <a:sysClr val="windowText" lastClr="000000"/>
+                            </a:solidFill>
+                            <a:prstDash val="solid"/>
+                            <a:miter lim="800000"/>
+                            <a:tailEnd type="triangle"/>
+                          </a:ln>
+                          <a:effectLst/>
+                        </wps:spPr>
+                        <wps:bodyPr/>
+                      </wps:wsp>
+                      <wps:wsp>
+                        <wps:cNvPr id="37" name="Straight Arrow Connector 37"/>
+                        <wps:cNvCnPr/>
+                        <wps:spPr>
+                          <a:xfrm>
+                            <a:off x="973777" y="2968831"/>
+                            <a:ext cx="0" cy="245267"/>
+                          </a:xfrm>
+                          <a:prstGeom prst="straightConnector1">
+                            <a:avLst/>
+                          </a:prstGeom>
+                          <a:noFill/>
+                          <a:ln w="19050" cap="flat" cmpd="sng" algn="ctr">
+                            <a:solidFill>
+                              <a:sysClr val="windowText" lastClr="000000"/>
+                            </a:solidFill>
+                            <a:prstDash val="solid"/>
+                            <a:miter lim="800000"/>
+                            <a:tailEnd type="triangle"/>
+                          </a:ln>
+                          <a:effectLst/>
+                        </wps:spPr>
+                        <wps:bodyPr/>
+                      </wps:wsp>
+                      <wps:wsp>
+                        <wps:cNvPr id="38" name="Straight Arrow Connector 38"/>
+                        <wps:cNvCnPr/>
+                        <wps:spPr>
+                          <a:xfrm>
+                            <a:off x="973777" y="4037610"/>
+                            <a:ext cx="0" cy="245110"/>
+                          </a:xfrm>
+                          <a:prstGeom prst="straightConnector1">
+                            <a:avLst/>
+                          </a:prstGeom>
+                          <a:noFill/>
+                          <a:ln w="19050" cap="flat" cmpd="sng" algn="ctr">
+                            <a:solidFill>
+                              <a:sysClr val="windowText" lastClr="000000"/>
+                            </a:solidFill>
+                            <a:prstDash val="solid"/>
+                            <a:miter lim="800000"/>
+                            <a:tailEnd type="triangle"/>
+                          </a:ln>
+                          <a:effectLst/>
+                        </wps:spPr>
+                        <wps:bodyPr/>
+                      </wps:wsp>
+                      <wps:wsp>
+                        <wps:cNvPr id="39" name="Straight Arrow Connector 39"/>
+                        <wps:cNvCnPr/>
+                        <wps:spPr>
+                          <a:xfrm>
+                            <a:off x="973777" y="5106389"/>
+                            <a:ext cx="0" cy="245110"/>
+                          </a:xfrm>
+                          <a:prstGeom prst="straightConnector1">
+                            <a:avLst/>
+                          </a:prstGeom>
+                          <a:noFill/>
+                          <a:ln w="19050" cap="flat" cmpd="sng" algn="ctr">
+                            <a:solidFill>
+                              <a:sysClr val="windowText" lastClr="000000"/>
+                            </a:solidFill>
+                            <a:prstDash val="solid"/>
+                            <a:miter lim="800000"/>
+                            <a:tailEnd type="triangle"/>
+                          </a:ln>
+                          <a:effectLst/>
+                        </wps:spPr>
+                        <wps:bodyPr/>
+                      </wps:wsp>
+                    </wpg:wgp>
+                  </a:graphicData>
+                </a:graphic>
+              </wp:anchor>
+            </w:drawing>
+          </mc:Choice>
+          <mc:Fallback>
+            <w:pict>
+              <v:group w14:anchorId="3252FEAA" id="Group 40" o:spid="_x0000_s1026" style="position:absolute;left:0;text-align:left;margin-left:0;margin-top:0;width:153.75pt;height:486.15pt;z-index:251663360;mso-position-horizontal:center;mso-position-horizontal-relative:margin;mso-position-vertical:top;mso-position-vertical-relative:margin" coordsize="19524,61742" o:gfxdata="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">
+                <v:rect id="Rectangle 28" o:spid="_x0000_s1027" style="position:absolute;width:19524;height:8190;visibility:visible;mso-wrap-style:square;v-text-anchor:middle" o:gfxdata="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" filled="f" strokecolor="windowText" strokeweight="1pt">
+                  <v:textbox>
+                    <w:txbxContent>
+                      <w:p>
+                        <w:pPr>
+                          <w:spacing w:after="0"/>
+                          <w:jc w:val="center"/>
+                          <w:rPr>
+                            <w:rFonts w:ascii="Arial" w:hAnsi="Arial" w:cs="Arial"/>
+                            <w:color w:val="000000"/>
+                            <w:sz w:val="24"/>
+                          </w:rPr>
+                        </w:pPr>
+                        <w:r>
+                          <w:rPr>
+                            <w:rFonts w:ascii="Arial" w:hAnsi="Arial" w:cs="Arial"/>
+                            <w:color w:val="000000"/>
+                            <w:sz w:val="24"/>
+                          </w:rPr>
+                          <w:t>Data gathering</w:t>
+                        </w:r>
+                      </w:p>
+                    </w:txbxContent>
+                  </v:textbox>
+                </v:rect>
+                <v:rect id="Rectangle 29" o:spid="_x0000_s1028" style="position:absolute;top:10687;width:19524;height:8191;visibility:visible;mso-wrap-style:square;v-text-anchor:middle" o:gfxdata="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" filled="f" strokecolor="windowText" strokeweight="1pt">
+                  <v:textbox>
+                    <w:txbxContent>
+                      <w:p>
+                        <w:pPr>
+                          <w:spacing w:after="0"/>
+                          <w:jc w:val="center"/>
+                          <w:rPr>
+                            <w:rFonts w:ascii="Arial" w:hAnsi="Arial" w:cs="Arial"/>
+                            <w:color w:val="000000"/>
+                            <w:sz w:val="24"/>
+                          </w:rPr>
+                        </w:pPr>
+                        <w:r>
+                          <w:rPr>
+                            <w:rFonts w:ascii="Arial" w:hAnsi="Arial" w:cs="Arial"/>
+                            <w:color w:val="000000"/>
+                            <w:sz w:val="24"/>
+                          </w:rPr>
+                          <w:t>Develop the system</w:t>
+                        </w:r>
+                      </w:p>
+                    </w:txbxContent>
+                  </v:textbox>
+                </v:rect>
+                <v:rect id="Rectangle 30" o:spid="_x0000_s1029" style="position:absolute;top:21494;width:19524;height:8191;visibility:visible;mso-wrap-style:square;v-text-anchor:middle" o:gfxdata="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" filled="f" strokecolor="windowText" strokeweight="1pt">
+                  <v:textbox>
+                    <w:txbxContent>
+                      <w:p>
+                        <w:pPr>
+                          <w:spacing w:after="0"/>
+                          <w:jc w:val="center"/>
+                          <w:rPr>
+                            <w:rFonts w:ascii="Arial" w:hAnsi="Arial" w:cs="Arial"/>
+                            <w:color w:val="000000"/>
+                            <w:sz w:val="24"/>
+                          </w:rPr>
+                        </w:pPr>
+                        <w:r>
+                          <w:rPr>
+                            <w:rFonts w:ascii="Arial" w:hAnsi="Arial" w:cs="Arial"/>
+                            <w:color w:val="000000"/>
+                            <w:sz w:val="24"/>
+                          </w:rPr>
+                          <w:t>Training the system</w:t>
+                        </w:r>
+                      </w:p>
+                    </w:txbxContent>
+                  </v:textbox>
+                </v:rect>
+                <v:rect id="Rectangle 31" o:spid="_x0000_s1030" style="position:absolute;top:32182;width:19519;height:8185;visibility:visible;mso-wrap-style:square;v-text-anchor:middle" o:gfxdata="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" filled="f" strokecolor="windowText" strokeweight="1pt">
+                  <v:textbox>
+                    <w:txbxContent>
+                      <w:p>
+                        <w:pPr>
+                          <w:spacing w:after="0"/>
+                          <w:jc w:val="center"/>
+                          <w:rPr>
+                            <w:rFonts w:ascii="Arial" w:hAnsi="Arial" w:cs="Arial"/>
+                            <w:color w:val="000000"/>
+                            <w:sz w:val="24"/>
+                          </w:rPr>
+                        </w:pPr>
+                        <w:r>
+                          <w:rPr>
+                            <w:rFonts w:ascii="Arial" w:hAnsi="Arial" w:cs="Arial"/>
+                            <w:color w:val="000000"/>
+                            <w:sz w:val="24"/>
+                          </w:rPr>
+                          <w:t>Testing the system</w:t>
+                        </w:r>
+                      </w:p>
+                    </w:txbxContent>
+                  </v:textbox>
+                </v:rect>
+                <v:rect id="Rectangle 32" o:spid="_x0000_s1031" style="position:absolute;top:53557;width:19519;height:8185;visibility:visible;mso-wrap-style:square;v-text-anchor:middle" o:gfxdata="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" filled="f" strokecolor="windowText" strokeweight="1pt">
+                  <v:textbox>
+                    <w:txbxContent>
+                      <w:p>
+                        <w:pPr>
+                          <w:spacing w:after="0"/>
+                          <w:jc w:val="center"/>
+                          <w:rPr>
+                            <w:rFonts w:ascii="Arial" w:hAnsi="Arial" w:cs="Arial"/>
+                            <w:color w:val="000000"/>
+                            <w:sz w:val="24"/>
+                          </w:rPr>
+                        </w:pPr>
+                        <w:r>
+                          <w:rPr>
+                            <w:rFonts w:ascii="Arial" w:hAnsi="Arial" w:cs="Arial"/>
+                            <w:color w:val="000000"/>
+                            <w:sz w:val="24"/>
+                          </w:rPr>
+                          <w:t>Collect user feedback</w:t>
+                        </w:r>
+                      </w:p>
+                    </w:txbxContent>
+                  </v:textbox>
+                </v:rect>
+                <v:rect id="Rectangle 33" o:spid="_x0000_s1032" style="position:absolute;top:42869;width:19519;height:8186;visibility:visible;mso-wrap-style:square;v-text-anchor:middle" o:gfxdata="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" filled="f" strokecolor="windowText" strokeweight="1pt">
+                  <v:textbox>
+                    <w:txbxContent>
+                      <w:p>
+                        <w:pPr>
+                          <w:spacing w:after="0"/>
+                          <w:jc w:val="center"/>
+                          <w:rPr>
+                            <w:rFonts w:ascii="Arial" w:hAnsi="Arial" w:cs="Arial"/>
+                            <w:color w:val="000000"/>
+                            <w:sz w:val="24"/>
+                          </w:rPr>
+                        </w:pPr>
+                        <w:r>
+                          <w:rPr>
+                            <w:rFonts w:ascii="Arial" w:hAnsi="Arial" w:cs="Arial"/>
+                            <w:color w:val="000000"/>
+                            <w:sz w:val="24"/>
+                          </w:rPr>
+                          <w:t>Deploy to participating users</w:t>
+                        </w:r>
+                      </w:p>
+                    </w:txbxContent>
+                  </v:textbox>
+                </v:rect>
+                <v:shapetype id="_x0000_t32" coordsize="21600,21600" o:spt="32" o:oned="t" path="m,l21600,21600e" filled="f">
+                  <v:path arrowok="t" fillok="f" o:connecttype="none"/>
+                  <o:lock v:ext="edit" shapetype="t"/>
+                </v:shapetype>
+                <v:shape id="Straight Arrow Connector 35" o:spid="_x0000_s1033" type="#_x0000_t32" style="position:absolute;left:9737;top:8193;width:0;height:2453;visibility:visible;mso-wrap-style:square" o:connectortype="straight" o:gfxdata="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" strokecolor="windowText" strokeweight="1.5pt">
+                  <v:stroke endarrow="block" joinstyle="miter"/>
+                </v:shape>
+                <v:shape id="Straight Arrow Connector 36" o:spid="_x0000_s1034" type="#_x0000_t32" style="position:absolute;left:9737;top:19000;width:0;height:2453;visibility:visible;mso-wrap-style:square" o:connectortype="straight" o:gfxdata="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" strokecolor="windowText" strokeweight="1.5pt">
+                  <v:stroke endarrow="block" joinstyle="miter"/>
+                </v:shape>
+                <v:shape id="Straight Arrow Connector 37" o:spid="_x0000_s1035" type="#_x0000_t32" style="position:absolute;left:9737;top:29688;width:0;height:2452;visibility:visible;mso-wrap-style:square" o:connectortype="straight" o:gfxdata="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" strokecolor="windowText" strokeweight="1.5pt">
+                  <v:stroke endarrow="block" joinstyle="miter"/>
+                </v:shape>
+                <v:shape id="Straight Arrow Connector 38" o:spid="_x0000_s1036" type="#_x0000_t32" style="position:absolute;left:9737;top:40376;width:0;height:2451;visibility:visible;mso-wrap-style:square" o:connectortype="straight" o:gfxdata="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" strokecolor="windowText" strokeweight="1.5pt">
+                  <v:stroke endarrow="block" joinstyle="miter"/>
+                </v:shape>
+                <v:shape id="Straight Arrow Connector 39" o:spid="_x0000_s1037" type="#_x0000_t32" style="position:absolute;left:9737;top:51063;width:0;height:2451;visibility:visible;mso-wrap-style:square" o:connectortype="straight" o:gfxdata="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" strokecolor="windowText" strokeweight="1.5pt">
+                  <v:stroke endarrow="block" joinstyle="miter"/>
+                </v:shape>
+                <w10:wrap type="topAndBottom" anchorx="margin" anchory="margin"/>
+              </v:group>
+            </w:pict>
+          </mc:Fallback>
+        </mc:AlternateContent>
       </w:r>
     </w:p>
     <w:p>
@@ -610,7 +1212,7 @@
           <w:sz w:val="24"/>
           <w:szCs w:val="24"/>
         </w:rPr>
-        <w:t xml:space="preserve">To guide the researchers in conducting the study, Figure N shall be utilized. The study starts with the data gathering which includes images of training and testing Gregg shorthand strokes. An open source dataset which is comprised of 15280 cropped images </w:t>
+        <w:t xml:space="preserve">To guide the researchers in conducting the study, Figure N shall be utilized. The study starts with the data gathering which includes images of training and </w:t>
       </w:r>
       <w:r>
         <w:rPr>
@@ -619,7 +1221,7 @@
           <w:szCs w:val="24"/>
         </w:rPr>
         <w:lastRenderedPageBreak/>
-        <w:t>from a Gregg shorthand dictionary</w:t>
+        <w:t>testing Gregg shorthand strokes. An open source dataset which is comprised of 15280 cropped images from a Gregg shorthand dictionary</w:t>
       </w:r>
       <w:r>
         <w:rPr>
@@ -771,7 +1373,7 @@
           <w:bCs/>
         </w:rPr>
       </w:pPr>
-      <w:bookmarkStart w:id="0" w:name="_Hlk73470441"/>
+      <w:bookmarkStart w:id="1" w:name="_Hlk73470441"/>
       <w:r>
         <w:rPr>
           <w:rFonts w:ascii="Arial" w:hAnsi="Arial" w:cs="Arial"/>
@@ -834,49 +1436,744 @@
       </w:pPr>
       <w:r>
         <w:rPr>
-          <w:rFonts w:ascii="Arial" w:hAnsi="Arial" w:cs="Arial"/>
-          <w:b/>
+          <w:rFonts w:ascii="Arial" w:eastAsia="Calibri" w:hAnsi="Arial" w:cs="Times New Roman"/>
           <w:noProof/>
-          <w:sz w:val="24"/>
-          <w:szCs w:val="24"/>
           <w:lang w:val="en-US"/>
         </w:rPr>
         <w:lastRenderedPageBreak/>
-        <w:drawing>
-          <wp:inline distT="0" distB="0" distL="0" distR="0" wp14:anchorId="3F108001" wp14:editId="0B070251">
-            <wp:extent cx="4494981" cy="4544704"/>
-            <wp:effectExtent l="0" t="0" r="1270" b="8255"/>
-            <wp:docPr id="13" name="Picture 13"/>
-            <wp:cNvGraphicFramePr>
-              <a:graphicFrameLocks xmlns:a="http://schemas.openxmlformats.org/drawingml/2006/main" noChangeAspect="1"/>
-            </wp:cNvGraphicFramePr>
-            <a:graphic xmlns:a="http://schemas.openxmlformats.org/drawingml/2006/main">
-              <a:graphicData uri="http://schemas.openxmlformats.org/drawingml/2006/picture">
-                <pic:pic xmlns:pic="http://schemas.openxmlformats.org/drawingml/2006/picture">
-                  <pic:nvPicPr>
-                    <pic:cNvPr id="1" name=""/>
-                    <pic:cNvPicPr/>
-                  </pic:nvPicPr>
-                  <pic:blipFill>
-                    <a:blip r:embed="rId9"/>
-                    <a:stretch>
-                      <a:fillRect/>
-                    </a:stretch>
-                  </pic:blipFill>
-                  <pic:spPr>
-                    <a:xfrm>
-                      <a:off x="0" y="0"/>
-                      <a:ext cx="4501987" cy="4551787"/>
-                    </a:xfrm>
-                    <a:prstGeom prst="rect">
-                      <a:avLst/>
-                    </a:prstGeom>
-                  </pic:spPr>
-                </pic:pic>
-              </a:graphicData>
-            </a:graphic>
-          </wp:inline>
-        </w:drawing>
+        <mc:AlternateContent>
+          <mc:Choice Requires="wpg">
+            <w:drawing>
+              <wp:anchor distT="0" distB="0" distL="114300" distR="114300" simplePos="0" relativeHeight="251661312" behindDoc="0" locked="0" layoutInCell="1" allowOverlap="1" wp14:anchorId="1444E808" wp14:editId="78A5D0D4">
+                <wp:simplePos x="0" y="0"/>
+                <wp:positionH relativeFrom="margin">
+                  <wp:align>center</wp:align>
+                </wp:positionH>
+                <wp:positionV relativeFrom="margin">
+                  <wp:align>top</wp:align>
+                </wp:positionV>
+                <wp:extent cx="4589499" cy="4700033"/>
+                <wp:effectExtent l="0" t="0" r="20955" b="24765"/>
+                <wp:wrapTopAndBottom/>
+                <wp:docPr id="6" name="Group 6"/>
+                <wp:cNvGraphicFramePr/>
+                <a:graphic xmlns:a="http://schemas.openxmlformats.org/drawingml/2006/main">
+                  <a:graphicData uri="http://schemas.microsoft.com/office/word/2010/wordprocessingGroup">
+                    <wpg:wgp>
+                      <wpg:cNvGrpSpPr/>
+                      <wpg:grpSpPr>
+                        <a:xfrm>
+                          <a:off x="0" y="0"/>
+                          <a:ext cx="4589499" cy="4700033"/>
+                          <a:chOff x="0" y="0"/>
+                          <a:chExt cx="4589499" cy="4700033"/>
+                        </a:xfrm>
+                      </wpg:grpSpPr>
+                      <wps:wsp>
+                        <wps:cNvPr id="9" name="Rectangle 9"/>
+                        <wps:cNvSpPr/>
+                        <wps:spPr>
+                          <a:xfrm>
+                            <a:off x="0" y="0"/>
+                            <a:ext cx="1952625" cy="819150"/>
+                          </a:xfrm>
+                          <a:prstGeom prst="rect">
+                            <a:avLst/>
+                          </a:prstGeom>
+                          <a:noFill/>
+                          <a:ln w="12700" cap="flat" cmpd="sng" algn="ctr">
+                            <a:solidFill>
+                              <a:sysClr val="windowText" lastClr="000000"/>
+                            </a:solidFill>
+                            <a:prstDash val="solid"/>
+                            <a:miter lim="800000"/>
+                          </a:ln>
+                          <a:effectLst/>
+                        </wps:spPr>
+                        <wps:txbx>
+                          <w:txbxContent>
+                            <w:p>
+                              <w:pPr>
+                                <w:spacing w:after="0"/>
+                                <w:jc w:val="center"/>
+                                <w:rPr>
+                                  <w:rFonts w:ascii="Arial" w:hAnsi="Arial" w:cs="Arial"/>
+                                  <w:sz w:val="24"/>
+                                </w:rPr>
+                              </w:pPr>
+                              <w:r>
+                                <w:rPr>
+                                  <w:rFonts w:ascii="Arial" w:hAnsi="Arial" w:cs="Arial"/>
+                                  <w:color w:val="000000"/>
+                                  <w:sz w:val="24"/>
+                                </w:rPr>
+                                <w:t>Requirements Gathering</w:t>
+                              </w:r>
+                            </w:p>
+                          </w:txbxContent>
+                        </wps:txbx>
+                        <wps:bodyPr rot="0" spcFirstLastPara="0" vertOverflow="overflow" horzOverflow="overflow" vert="horz" wrap="square" lIns="91440" tIns="45720" rIns="91440" bIns="45720" numCol="1" spcCol="0" rtlCol="0" fromWordArt="0" anchor="ctr" anchorCtr="0" forceAA="0" compatLnSpc="1">
+                          <a:prstTxWarp prst="textNoShape">
+                            <a:avLst/>
+                          </a:prstTxWarp>
+                          <a:noAutofit/>
+                        </wps:bodyPr>
+                      </wps:wsp>
+                      <wps:wsp>
+                        <wps:cNvPr id="14" name="Rectangle 14"/>
+                        <wps:cNvSpPr/>
+                        <wps:spPr>
+                          <a:xfrm>
+                            <a:off x="659219" y="956930"/>
+                            <a:ext cx="1952625" cy="819150"/>
+                          </a:xfrm>
+                          <a:prstGeom prst="rect">
+                            <a:avLst/>
+                          </a:prstGeom>
+                          <a:noFill/>
+                          <a:ln w="12700" cap="flat" cmpd="sng" algn="ctr">
+                            <a:solidFill>
+                              <a:sysClr val="windowText" lastClr="000000"/>
+                            </a:solidFill>
+                            <a:prstDash val="solid"/>
+                            <a:miter lim="800000"/>
+                          </a:ln>
+                          <a:effectLst/>
+                        </wps:spPr>
+                        <wps:txbx>
+                          <w:txbxContent>
+                            <w:p>
+                              <w:pPr>
+                                <w:spacing w:after="0"/>
+                                <w:jc w:val="center"/>
+                                <w:rPr>
+                                  <w:rFonts w:ascii="Arial" w:hAnsi="Arial" w:cs="Arial"/>
+                                  <w:color w:val="000000"/>
+                                  <w:sz w:val="24"/>
+                                </w:rPr>
+                              </w:pPr>
+                              <w:r>
+                                <w:rPr>
+                                  <w:rFonts w:ascii="Arial" w:hAnsi="Arial" w:cs="Arial"/>
+                                  <w:color w:val="000000"/>
+                                  <w:sz w:val="24"/>
+                                </w:rPr>
+                                <w:t>System Design and</w:t>
+                              </w:r>
+                            </w:p>
+                            <w:p>
+                              <w:pPr>
+                                <w:spacing w:after="0"/>
+                                <w:jc w:val="center"/>
+                                <w:rPr>
+                                  <w:rFonts w:ascii="Arial" w:hAnsi="Arial" w:cs="Arial"/>
+                                  <w:color w:val="000000"/>
+                                  <w:sz w:val="24"/>
+                                </w:rPr>
+                              </w:pPr>
+                              <w:r>
+                                <w:rPr>
+                                  <w:rFonts w:ascii="Arial" w:hAnsi="Arial" w:cs="Arial"/>
+                                  <w:color w:val="000000"/>
+                                  <w:sz w:val="24"/>
+                                </w:rPr>
+                                <w:t>Software Design</w:t>
+                              </w:r>
+                            </w:p>
+                          </w:txbxContent>
+                        </wps:txbx>
+                        <wps:bodyPr rot="0" spcFirstLastPara="0" vertOverflow="overflow" horzOverflow="overflow" vert="horz" wrap="square" lIns="91440" tIns="45720" rIns="91440" bIns="45720" numCol="1" spcCol="0" rtlCol="0" fromWordArt="0" anchor="ctr" anchorCtr="0" forceAA="0" compatLnSpc="1">
+                          <a:prstTxWarp prst="textNoShape">
+                            <a:avLst/>
+                          </a:prstTxWarp>
+                          <a:noAutofit/>
+                        </wps:bodyPr>
+                      </wps:wsp>
+                      <wps:wsp>
+                        <wps:cNvPr id="15" name="Rectangle 15"/>
+                        <wps:cNvSpPr/>
+                        <wps:spPr>
+                          <a:xfrm>
+                            <a:off x="1297172" y="1924493"/>
+                            <a:ext cx="1952625" cy="819150"/>
+                          </a:xfrm>
+                          <a:prstGeom prst="rect">
+                            <a:avLst/>
+                          </a:prstGeom>
+                          <a:noFill/>
+                          <a:ln w="12700" cap="flat" cmpd="sng" algn="ctr">
+                            <a:solidFill>
+                              <a:sysClr val="windowText" lastClr="000000"/>
+                            </a:solidFill>
+                            <a:prstDash val="solid"/>
+                            <a:miter lim="800000"/>
+                          </a:ln>
+                          <a:effectLst/>
+                        </wps:spPr>
+                        <wps:txbx>
+                          <w:txbxContent>
+                            <w:p>
+                              <w:pPr>
+                                <w:spacing w:after="0"/>
+                                <w:jc w:val="center"/>
+                                <w:rPr>
+                                  <w:rFonts w:ascii="Arial" w:hAnsi="Arial" w:cs="Arial"/>
+                                  <w:color w:val="000000"/>
+                                  <w:sz w:val="24"/>
+                                </w:rPr>
+                              </w:pPr>
+                              <w:r>
+                                <w:rPr>
+                                  <w:rFonts w:ascii="Arial" w:hAnsi="Arial" w:cs="Arial"/>
+                                  <w:color w:val="000000"/>
+                                  <w:sz w:val="24"/>
+                                </w:rPr>
+                                <w:t>Implementation</w:t>
+                              </w:r>
+                            </w:p>
+                          </w:txbxContent>
+                        </wps:txbx>
+                        <wps:bodyPr rot="0" spcFirstLastPara="0" vertOverflow="overflow" horzOverflow="overflow" vert="horz" wrap="square" lIns="91440" tIns="45720" rIns="91440" bIns="45720" numCol="1" spcCol="0" rtlCol="0" fromWordArt="0" anchor="ctr" anchorCtr="0" forceAA="0" compatLnSpc="1">
+                          <a:prstTxWarp prst="textNoShape">
+                            <a:avLst/>
+                          </a:prstTxWarp>
+                          <a:noAutofit/>
+                        </wps:bodyPr>
+                      </wps:wsp>
+                      <wps:wsp>
+                        <wps:cNvPr id="16" name="Rectangle 16"/>
+                        <wps:cNvSpPr/>
+                        <wps:spPr>
+                          <a:xfrm>
+                            <a:off x="1967023" y="2902688"/>
+                            <a:ext cx="1952625" cy="819150"/>
+                          </a:xfrm>
+                          <a:prstGeom prst="rect">
+                            <a:avLst/>
+                          </a:prstGeom>
+                          <a:noFill/>
+                          <a:ln w="12700" cap="flat" cmpd="sng" algn="ctr">
+                            <a:solidFill>
+                              <a:sysClr val="windowText" lastClr="000000"/>
+                            </a:solidFill>
+                            <a:prstDash val="solid"/>
+                            <a:miter lim="800000"/>
+                          </a:ln>
+                          <a:effectLst/>
+                        </wps:spPr>
+                        <wps:txbx>
+                          <w:txbxContent>
+                            <w:p>
+                              <w:pPr>
+                                <w:spacing w:after="0"/>
+                                <w:jc w:val="center"/>
+                                <w:rPr>
+                                  <w:rFonts w:ascii="Arial" w:hAnsi="Arial" w:cs="Arial"/>
+                                  <w:color w:val="000000"/>
+                                  <w:sz w:val="24"/>
+                                </w:rPr>
+                              </w:pPr>
+                              <w:r>
+                                <w:rPr>
+                                  <w:rFonts w:ascii="Arial" w:hAnsi="Arial" w:cs="Arial"/>
+                                  <w:color w:val="000000"/>
+                                  <w:sz w:val="24"/>
+                                </w:rPr>
+                                <w:t>System Testing</w:t>
+                              </w:r>
+                            </w:p>
+                          </w:txbxContent>
+                        </wps:txbx>
+                        <wps:bodyPr rot="0" spcFirstLastPara="0" vertOverflow="overflow" horzOverflow="overflow" vert="horz" wrap="square" lIns="91440" tIns="45720" rIns="91440" bIns="45720" numCol="1" spcCol="0" rtlCol="0" fromWordArt="0" anchor="ctr" anchorCtr="0" forceAA="0" compatLnSpc="1">
+                          <a:prstTxWarp prst="textNoShape">
+                            <a:avLst/>
+                          </a:prstTxWarp>
+                          <a:noAutofit/>
+                        </wps:bodyPr>
+                      </wps:wsp>
+                      <wps:wsp>
+                        <wps:cNvPr id="17" name="Rectangle 17"/>
+                        <wps:cNvSpPr/>
+                        <wps:spPr>
+                          <a:xfrm>
+                            <a:off x="2636874" y="3880883"/>
+                            <a:ext cx="1952625" cy="819150"/>
+                          </a:xfrm>
+                          <a:prstGeom prst="rect">
+                            <a:avLst/>
+                          </a:prstGeom>
+                          <a:noFill/>
+                          <a:ln w="12700" cap="flat" cmpd="sng" algn="ctr">
+                            <a:solidFill>
+                              <a:sysClr val="windowText" lastClr="000000"/>
+                            </a:solidFill>
+                            <a:prstDash val="solid"/>
+                            <a:miter lim="800000"/>
+                          </a:ln>
+                          <a:effectLst/>
+                        </wps:spPr>
+                        <wps:txbx>
+                          <w:txbxContent>
+                            <w:p>
+                              <w:pPr>
+                                <w:spacing w:after="0"/>
+                                <w:jc w:val="center"/>
+                                <w:rPr>
+                                  <w:rFonts w:ascii="Arial" w:hAnsi="Arial" w:cs="Arial"/>
+                                  <w:color w:val="000000"/>
+                                  <w:sz w:val="24"/>
+                                </w:rPr>
+                              </w:pPr>
+                              <w:r>
+                                <w:rPr>
+                                  <w:rFonts w:ascii="Arial" w:hAnsi="Arial" w:cs="Arial"/>
+                                  <w:color w:val="000000"/>
+                                  <w:sz w:val="24"/>
+                                </w:rPr>
+                                <w:t>Operation and</w:t>
+                              </w:r>
+                            </w:p>
+                            <w:p>
+                              <w:pPr>
+                                <w:spacing w:after="0"/>
+                                <w:jc w:val="center"/>
+                                <w:rPr>
+                                  <w:rFonts w:ascii="Arial" w:hAnsi="Arial" w:cs="Arial"/>
+                                  <w:color w:val="000000"/>
+                                  <w:sz w:val="24"/>
+                                </w:rPr>
+                              </w:pPr>
+                              <w:r>
+                                <w:rPr>
+                                  <w:rFonts w:ascii="Arial" w:hAnsi="Arial" w:cs="Arial"/>
+                                  <w:color w:val="000000"/>
+                                  <w:sz w:val="24"/>
+                                </w:rPr>
+                                <w:t>Maintenance</w:t>
+                              </w:r>
+                            </w:p>
+                          </w:txbxContent>
+                        </wps:txbx>
+                        <wps:bodyPr rot="0" spcFirstLastPara="0" vertOverflow="overflow" horzOverflow="overflow" vert="horz" wrap="square" lIns="91440" tIns="45720" rIns="91440" bIns="45720" numCol="1" spcCol="0" rtlCol="0" fromWordArt="0" anchor="ctr" anchorCtr="0" forceAA="0" compatLnSpc="1">
+                          <a:prstTxWarp prst="textNoShape">
+                            <a:avLst/>
+                          </a:prstTxWarp>
+                          <a:noAutofit/>
+                        </wps:bodyPr>
+                      </wps:wsp>
+                      <wps:wsp>
+                        <wps:cNvPr id="18" name="Elbow Connector 18"/>
+                        <wps:cNvCnPr/>
+                        <wps:spPr>
+                          <a:xfrm>
+                            <a:off x="1956391" y="393404"/>
+                            <a:ext cx="353253" cy="560567"/>
+                          </a:xfrm>
+                          <a:prstGeom prst="bentConnector3">
+                            <a:avLst>
+                              <a:gd name="adj1" fmla="val 100618"/>
+                            </a:avLst>
+                          </a:prstGeom>
+                          <a:noFill/>
+                          <a:ln w="19050" cap="flat" cmpd="sng" algn="ctr">
+                            <a:solidFill>
+                              <a:sysClr val="windowText" lastClr="000000"/>
+                            </a:solidFill>
+                            <a:prstDash val="solid"/>
+                            <a:miter lim="800000"/>
+                            <a:tailEnd type="triangle"/>
+                          </a:ln>
+                          <a:effectLst/>
+                        </wps:spPr>
+                        <wps:bodyPr/>
+                      </wps:wsp>
+                      <wps:wsp>
+                        <wps:cNvPr id="19" name="Elbow Connector 19"/>
+                        <wps:cNvCnPr/>
+                        <wps:spPr>
+                          <a:xfrm>
+                            <a:off x="2604977" y="1371600"/>
+                            <a:ext cx="353253" cy="560567"/>
+                          </a:xfrm>
+                          <a:prstGeom prst="bentConnector3">
+                            <a:avLst>
+                              <a:gd name="adj1" fmla="val 100618"/>
+                            </a:avLst>
+                          </a:prstGeom>
+                          <a:noFill/>
+                          <a:ln w="19050" cap="flat" cmpd="sng" algn="ctr">
+                            <a:solidFill>
+                              <a:sysClr val="windowText" lastClr="000000"/>
+                            </a:solidFill>
+                            <a:prstDash val="solid"/>
+                            <a:miter lim="800000"/>
+                            <a:tailEnd type="triangle"/>
+                          </a:ln>
+                          <a:effectLst/>
+                        </wps:spPr>
+                        <wps:bodyPr/>
+                      </wps:wsp>
+                      <wps:wsp>
+                        <wps:cNvPr id="20" name="Elbow Connector 20"/>
+                        <wps:cNvCnPr/>
+                        <wps:spPr>
+                          <a:xfrm>
+                            <a:off x="3253563" y="2349795"/>
+                            <a:ext cx="353253" cy="560567"/>
+                          </a:xfrm>
+                          <a:prstGeom prst="bentConnector3">
+                            <a:avLst>
+                              <a:gd name="adj1" fmla="val 100618"/>
+                            </a:avLst>
+                          </a:prstGeom>
+                          <a:noFill/>
+                          <a:ln w="19050" cap="flat" cmpd="sng" algn="ctr">
+                            <a:solidFill>
+                              <a:sysClr val="windowText" lastClr="000000"/>
+                            </a:solidFill>
+                            <a:prstDash val="solid"/>
+                            <a:miter lim="800000"/>
+                            <a:tailEnd type="triangle"/>
+                          </a:ln>
+                          <a:effectLst/>
+                        </wps:spPr>
+                        <wps:bodyPr/>
+                      </wps:wsp>
+                      <wps:wsp>
+                        <wps:cNvPr id="22" name="Elbow Connector 22"/>
+                        <wps:cNvCnPr/>
+                        <wps:spPr>
+                          <a:xfrm>
+                            <a:off x="3934047" y="3327990"/>
+                            <a:ext cx="353253" cy="560567"/>
+                          </a:xfrm>
+                          <a:prstGeom prst="bentConnector3">
+                            <a:avLst>
+                              <a:gd name="adj1" fmla="val 100618"/>
+                            </a:avLst>
+                          </a:prstGeom>
+                          <a:noFill/>
+                          <a:ln w="19050" cap="flat" cmpd="sng" algn="ctr">
+                            <a:solidFill>
+                              <a:sysClr val="windowText" lastClr="000000"/>
+                            </a:solidFill>
+                            <a:prstDash val="solid"/>
+                            <a:miter lim="800000"/>
+                            <a:tailEnd type="triangle"/>
+                          </a:ln>
+                          <a:effectLst/>
+                        </wps:spPr>
+                        <wps:bodyPr/>
+                      </wps:wsp>
+                      <wps:wsp>
+                        <wps:cNvPr id="23" name="Elbow Connector 23"/>
+                        <wps:cNvCnPr/>
+                        <wps:spPr>
+                          <a:xfrm flipH="1" flipV="1">
+                            <a:off x="329609" y="818707"/>
+                            <a:ext cx="2309025" cy="3479846"/>
+                          </a:xfrm>
+                          <a:prstGeom prst="bentConnector3">
+                            <a:avLst>
+                              <a:gd name="adj1" fmla="val 100044"/>
+                            </a:avLst>
+                          </a:prstGeom>
+                          <a:noFill/>
+                          <a:ln w="19050" cap="flat" cmpd="sng" algn="ctr">
+                            <a:solidFill>
+                              <a:sysClr val="windowText" lastClr="000000"/>
+                            </a:solidFill>
+                            <a:prstDash val="solid"/>
+                            <a:miter lim="800000"/>
+                            <a:tailEnd type="triangle"/>
+                          </a:ln>
+                          <a:effectLst/>
+                        </wps:spPr>
+                        <wps:bodyPr/>
+                      </wps:wsp>
+                      <wps:wsp>
+                        <wps:cNvPr id="24" name="Straight Arrow Connector 24"/>
+                        <wps:cNvCnPr/>
+                        <wps:spPr>
+                          <a:xfrm flipV="1">
+                            <a:off x="2307265" y="3721395"/>
+                            <a:ext cx="0" cy="574675"/>
+                          </a:xfrm>
+                          <a:prstGeom prst="straightConnector1">
+                            <a:avLst/>
+                          </a:prstGeom>
+                          <a:noFill/>
+                          <a:ln w="19050" cap="flat" cmpd="sng" algn="ctr">
+                            <a:solidFill>
+                              <a:sysClr val="windowText" lastClr="000000"/>
+                            </a:solidFill>
+                            <a:prstDash val="solid"/>
+                            <a:miter lim="800000"/>
+                            <a:tailEnd type="triangle"/>
+                          </a:ln>
+                          <a:effectLst/>
+                        </wps:spPr>
+                        <wps:bodyPr/>
+                      </wps:wsp>
+                      <wps:wsp>
+                        <wps:cNvPr id="25" name="Straight Arrow Connector 25"/>
+                        <wps:cNvCnPr/>
+                        <wps:spPr>
+                          <a:xfrm flipV="1">
+                            <a:off x="1605516" y="2753832"/>
+                            <a:ext cx="3175" cy="1549400"/>
+                          </a:xfrm>
+                          <a:prstGeom prst="straightConnector1">
+                            <a:avLst/>
+                          </a:prstGeom>
+                          <a:noFill/>
+                          <a:ln w="19050" cap="flat" cmpd="sng" algn="ctr">
+                            <a:solidFill>
+                              <a:sysClr val="windowText" lastClr="000000"/>
+                            </a:solidFill>
+                            <a:prstDash val="solid"/>
+                            <a:miter lim="800000"/>
+                            <a:tailEnd type="triangle"/>
+                          </a:ln>
+                          <a:effectLst/>
+                        </wps:spPr>
+                        <wps:bodyPr/>
+                      </wps:wsp>
+                      <wps:wsp>
+                        <wps:cNvPr id="26" name="Straight Arrow Connector 26"/>
+                        <wps:cNvCnPr/>
+                        <wps:spPr>
+                          <a:xfrm flipH="1" flipV="1">
+                            <a:off x="967563" y="1775637"/>
+                            <a:ext cx="7951" cy="2527245"/>
+                          </a:xfrm>
+                          <a:prstGeom prst="straightConnector1">
+                            <a:avLst/>
+                          </a:prstGeom>
+                          <a:noFill/>
+                          <a:ln w="19050" cap="flat" cmpd="sng" algn="ctr">
+                            <a:solidFill>
+                              <a:sysClr val="windowText" lastClr="000000"/>
+                            </a:solidFill>
+                            <a:prstDash val="solid"/>
+                            <a:miter lim="800000"/>
+                            <a:tailEnd type="triangle"/>
+                          </a:ln>
+                          <a:effectLst/>
+                        </wps:spPr>
+                        <wps:bodyPr/>
+                      </wps:wsp>
+                    </wpg:wgp>
+                  </a:graphicData>
+                </a:graphic>
+              </wp:anchor>
+            </w:drawing>
+          </mc:Choice>
+          <mc:Fallback>
+            <w:pict>
+              <v:group w14:anchorId="1444E808" id="Group 6" o:spid="_x0000_s1038" style="position:absolute;left:0;text-align:left;margin-left:0;margin-top:0;width:361.4pt;height:370.1pt;z-index:251661312;mso-position-horizontal:center;mso-position-horizontal-relative:margin;mso-position-vertical:top;mso-position-vertical-relative:margin" coordsize="45894,47000" o:gfxdata="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">
+                <v:rect id="Rectangle 9" o:spid="_x0000_s1039" style="position:absolute;width:19526;height:8191;visibility:visible;mso-wrap-style:square;v-text-anchor:middle" o:gfxdata="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" filled="f" strokecolor="windowText" strokeweight="1pt">
+                  <v:textbox>
+                    <w:txbxContent>
+                      <w:p>
+                        <w:pPr>
+                          <w:spacing w:after="0"/>
+                          <w:jc w:val="center"/>
+                          <w:rPr>
+                            <w:rFonts w:ascii="Arial" w:hAnsi="Arial" w:cs="Arial"/>
+                            <w:sz w:val="24"/>
+                          </w:rPr>
+                        </w:pPr>
+                        <w:r>
+                          <w:rPr>
+                            <w:rFonts w:ascii="Arial" w:hAnsi="Arial" w:cs="Arial"/>
+                            <w:color w:val="000000"/>
+                            <w:sz w:val="24"/>
+                          </w:rPr>
+                          <w:t>Requirements Gathering</w:t>
+                        </w:r>
+                      </w:p>
+                    </w:txbxContent>
+                  </v:textbox>
+                </v:rect>
+                <v:rect id="Rectangle 14" o:spid="_x0000_s1040" style="position:absolute;left:6592;top:9569;width:19526;height:8191;visibility:visible;mso-wrap-style:square;v-text-anchor:middle" o:gfxdata="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" filled="f" strokecolor="windowText" strokeweight="1pt">
+                  <v:textbox>
+                    <w:txbxContent>
+                      <w:p>
+                        <w:pPr>
+                          <w:spacing w:after="0"/>
+                          <w:jc w:val="center"/>
+                          <w:rPr>
+                            <w:rFonts w:ascii="Arial" w:hAnsi="Arial" w:cs="Arial"/>
+                            <w:color w:val="000000"/>
+                            <w:sz w:val="24"/>
+                          </w:rPr>
+                        </w:pPr>
+                        <w:r>
+                          <w:rPr>
+                            <w:rFonts w:ascii="Arial" w:hAnsi="Arial" w:cs="Arial"/>
+                            <w:color w:val="000000"/>
+                            <w:sz w:val="24"/>
+                          </w:rPr>
+                          <w:t>System Design and</w:t>
+                        </w:r>
+                      </w:p>
+                      <w:p>
+                        <w:pPr>
+                          <w:spacing w:after="0"/>
+                          <w:jc w:val="center"/>
+                          <w:rPr>
+                            <w:rFonts w:ascii="Arial" w:hAnsi="Arial" w:cs="Arial"/>
+                            <w:color w:val="000000"/>
+                            <w:sz w:val="24"/>
+                          </w:rPr>
+                        </w:pPr>
+                        <w:r>
+                          <w:rPr>
+                            <w:rFonts w:ascii="Arial" w:hAnsi="Arial" w:cs="Arial"/>
+                            <w:color w:val="000000"/>
+                            <w:sz w:val="24"/>
+                          </w:rPr>
+                          <w:t>Software Design</w:t>
+                        </w:r>
+                      </w:p>
+                    </w:txbxContent>
+                  </v:textbox>
+                </v:rect>
+                <v:rect id="Rectangle 15" o:spid="_x0000_s1041" style="position:absolute;left:12971;top:19244;width:19526;height:8192;visibility:visible;mso-wrap-style:square;v-text-anchor:middle" o:gfxdata="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" filled="f" strokecolor="windowText" strokeweight="1pt">
+                  <v:textbox>
+                    <w:txbxContent>
+                      <w:p>
+                        <w:pPr>
+                          <w:spacing w:after="0"/>
+                          <w:jc w:val="center"/>
+                          <w:rPr>
+                            <w:rFonts w:ascii="Arial" w:hAnsi="Arial" w:cs="Arial"/>
+                            <w:color w:val="000000"/>
+                            <w:sz w:val="24"/>
+                          </w:rPr>
+                        </w:pPr>
+                        <w:r>
+                          <w:rPr>
+                            <w:rFonts w:ascii="Arial" w:hAnsi="Arial" w:cs="Arial"/>
+                            <w:color w:val="000000"/>
+                            <w:sz w:val="24"/>
+                          </w:rPr>
+                          <w:t>Implementation</w:t>
+                        </w:r>
+                      </w:p>
+                    </w:txbxContent>
+                  </v:textbox>
+                </v:rect>
+                <v:rect id="Rectangle 16" o:spid="_x0000_s1042" style="position:absolute;left:19670;top:29026;width:19526;height:8192;visibility:visible;mso-wrap-style:square;v-text-anchor:middle" o:gfxdata="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" filled="f" strokecolor="windowText" strokeweight="1pt">
+                  <v:textbox>
+                    <w:txbxContent>
+                      <w:p>
+                        <w:pPr>
+                          <w:spacing w:after="0"/>
+                          <w:jc w:val="center"/>
+                          <w:rPr>
+                            <w:rFonts w:ascii="Arial" w:hAnsi="Arial" w:cs="Arial"/>
+                            <w:color w:val="000000"/>
+                            <w:sz w:val="24"/>
+                          </w:rPr>
+                        </w:pPr>
+                        <w:r>
+                          <w:rPr>
+                            <w:rFonts w:ascii="Arial" w:hAnsi="Arial" w:cs="Arial"/>
+                            <w:color w:val="000000"/>
+                            <w:sz w:val="24"/>
+                          </w:rPr>
+                          <w:t>System Testing</w:t>
+                        </w:r>
+                      </w:p>
+                    </w:txbxContent>
+                  </v:textbox>
+                </v:rect>
+                <v:rect id="Rectangle 17" o:spid="_x0000_s1043" style="position:absolute;left:26368;top:38808;width:19526;height:8192;visibility:visible;mso-wrap-style:square;v-text-anchor:middle" o:gfxdata="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" filled="f" strokecolor="windowText" strokeweight="1pt">
+                  <v:textbox>
+                    <w:txbxContent>
+                      <w:p>
+                        <w:pPr>
+                          <w:spacing w:after="0"/>
+                          <w:jc w:val="center"/>
+                          <w:rPr>
+                            <w:rFonts w:ascii="Arial" w:hAnsi="Arial" w:cs="Arial"/>
+                            <w:color w:val="000000"/>
+                            <w:sz w:val="24"/>
+                          </w:rPr>
+                        </w:pPr>
+                        <w:r>
+                          <w:rPr>
+                            <w:rFonts w:ascii="Arial" w:hAnsi="Arial" w:cs="Arial"/>
+                            <w:color w:val="000000"/>
+                            <w:sz w:val="24"/>
+                          </w:rPr>
+                          <w:t>Operation and</w:t>
+                        </w:r>
+                      </w:p>
+                      <w:p>
+                        <w:pPr>
+                          <w:spacing w:after="0"/>
+                          <w:jc w:val="center"/>
+                          <w:rPr>
+                            <w:rFonts w:ascii="Arial" w:hAnsi="Arial" w:cs="Arial"/>
+                            <w:color w:val="000000"/>
+                            <w:sz w:val="24"/>
+                          </w:rPr>
+                        </w:pPr>
+                        <w:r>
+                          <w:rPr>
+                            <w:rFonts w:ascii="Arial" w:hAnsi="Arial" w:cs="Arial"/>
+                            <w:color w:val="000000"/>
+                            <w:sz w:val="24"/>
+                          </w:rPr>
+                          <w:t>Maintenance</w:t>
+                        </w:r>
+                      </w:p>
+                    </w:txbxContent>
+                  </v:textbox>
+                </v:rect>
+                <v:shapetype id="_x0000_t34" coordsize="21600,21600" o:spt="34" o:oned="t" adj="10800" path="m,l@0,0@0,21600,21600,21600e" filled="f">
+                  <v:stroke joinstyle="miter"/>
+                  <v:formulas>
+                    <v:f eqn="val #0"/>
+                  </v:formulas>
+                  <v:path arrowok="t" fillok="f" o:connecttype="none"/>
+                  <v:handles>
+                    <v:h position="#0,center"/>
+                  </v:handles>
+                  <o:lock v:ext="edit" shapetype="t"/>
+                </v:shapetype>
+                <v:shape id="Elbow Connector 18" o:spid="_x0000_s1044" type="#_x0000_t34" style="position:absolute;left:19563;top:3934;width:3533;height:5605;visibility:visible;mso-wrap-style:square" o:connectortype="elbow" o:gfxdata="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" adj="21733" strokecolor="windowText" strokeweight="1.5pt">
+                  <v:stroke endarrow="block"/>
+                </v:shape>
+                <v:shape id="Elbow Connector 19" o:spid="_x0000_s1045" type="#_x0000_t34" style="position:absolute;left:26049;top:13716;width:3533;height:5605;visibility:visible;mso-wrap-style:square" o:connectortype="elbow" o:gfxdata="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" adj="21733" strokecolor="windowText" strokeweight="1.5pt">
+                  <v:stroke endarrow="block"/>
+                </v:shape>
+                <v:shape id="Elbow Connector 20" o:spid="_x0000_s1046" type="#_x0000_t34" style="position:absolute;left:32535;top:23497;width:3533;height:5606;visibility:visible;mso-wrap-style:square" o:connectortype="elbow" o:gfxdata="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" adj="21733" strokecolor="windowText" strokeweight="1.5pt">
+                  <v:stroke endarrow="block"/>
+                </v:shape>
+                <v:shape id="Elbow Connector 22" o:spid="_x0000_s1047" type="#_x0000_t34" style="position:absolute;left:39340;top:33279;width:3533;height:5606;visibility:visible;mso-wrap-style:square" o:connectortype="elbow" o:gfxdata="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" adj="21733" strokecolor="windowText" strokeweight="1.5pt">
+                  <v:stroke endarrow="block"/>
+                </v:shape>
+                <v:shape id="Elbow Connector 23" o:spid="_x0000_s1048" type="#_x0000_t34" style="position:absolute;left:3296;top:8187;width:23090;height:34798;flip:x y;visibility:visible;mso-wrap-style:square" o:connectortype="elbow" o:gfxdata="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" adj="21610" strokecolor="windowText" strokeweight="1.5pt">
+                  <v:stroke endarrow="block"/>
+                </v:shape>
+                <v:shape id="Straight Arrow Connector 24" o:spid="_x0000_s1049" type="#_x0000_t32" style="position:absolute;left:23072;top:37213;width:0;height:5747;flip:y;visibility:visible;mso-wrap-style:square" o:connectortype="straight" o:gfxdata="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" strokecolor="windowText" strokeweight="1.5pt">
+                  <v:stroke endarrow="block" joinstyle="miter"/>
+                </v:shape>
+                <v:shape id="Straight Arrow Connector 25" o:spid="_x0000_s1050" type="#_x0000_t32" style="position:absolute;left:16055;top:27538;width:31;height:15494;flip:y;visibility:visible;mso-wrap-style:square" o:connectortype="straight" o:gfxdata="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" strokecolor="windowText" strokeweight="1.5pt">
+                  <v:stroke endarrow="block" joinstyle="miter"/>
+                </v:shape>
+                <v:shape id="Straight Arrow Connector 26" o:spid="_x0000_s1051" type="#_x0000_t32" style="position:absolute;left:9675;top:17756;width:80;height:25272;flip:x y;visibility:visible;mso-wrap-style:square" o:connectortype="straight" o:gfxdata="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" strokecolor="windowText" strokeweight="1.5pt">
+                  <v:stroke endarrow="block" joinstyle="miter"/>
+                </v:shape>
+                <w10:wrap type="topAndBottom" anchorx="margin" anchory="margin"/>
+              </v:group>
+            </w:pict>
+          </mc:Fallback>
+        </mc:AlternateContent>
       </w:r>
     </w:p>
     <w:p>
@@ -924,7 +2221,7 @@
         </w:rPr>
       </w:pPr>
     </w:p>
-    <w:bookmarkEnd w:id="0"/>
+    <w:bookmarkEnd w:id="1"/>
     <w:p>
       <w:pPr>
         <w:spacing w:after="0" w:line="480" w:lineRule="auto"/>
@@ -979,7 +2276,6 @@
           <w:sz w:val="24"/>
           <w:szCs w:val="24"/>
         </w:rPr>
-        <w:lastRenderedPageBreak/>
         <w:t xml:space="preserve">Requirements gathering includes gathering of training </w:t>
       </w:r>
       <w:r>
@@ -1061,18 +2357,7 @@
           <w:sz w:val="24"/>
           <w:szCs w:val="24"/>
         </w:rPr>
-        <w:t>Designing the software is the next s</w:t>
-      </w:r>
-      <w:bookmarkStart w:id="1" w:name="_GoBack"/>
-      <w:bookmarkEnd w:id="1"/>
-      <w:r>
-        <w:rPr>
-          <w:rFonts w:ascii="Arial" w:hAnsi="Arial" w:cs="Arial"/>
-          <w:bCs/>
-          <w:sz w:val="24"/>
-          <w:szCs w:val="24"/>
-        </w:rPr>
-        <w:t xml:space="preserve">tep wherein the OCR algorithm along with a KNN model shall be used to </w:t>
+        <w:t xml:space="preserve">Designing the software is the next step wherein the OCR algorithm along with a KNN model shall be used to </w:t>
       </w:r>
       <w:r>
         <w:rPr>
@@ -1269,49 +2554,561 @@
       </w:pPr>
       <w:r>
         <w:rPr>
-          <w:rFonts w:ascii="Arial" w:hAnsi="Arial" w:cs="Arial"/>
-          <w:b/>
+          <w:rFonts w:ascii="Arial" w:eastAsia="Calibri" w:hAnsi="Arial" w:cs="Times New Roman"/>
           <w:noProof/>
-          <w:sz w:val="24"/>
-          <w:szCs w:val="24"/>
           <w:lang w:val="en-US"/>
         </w:rPr>
         <w:lastRenderedPageBreak/>
-        <w:drawing>
-          <wp:inline distT="0" distB="0" distL="0" distR="0" wp14:anchorId="4EB6F5E4" wp14:editId="2803FC68">
-            <wp:extent cx="2505075" cy="5546172"/>
-            <wp:effectExtent l="0" t="0" r="0" b="0"/>
-            <wp:docPr id="1" name="Picture 1"/>
-            <wp:cNvGraphicFramePr>
-              <a:graphicFrameLocks xmlns:a="http://schemas.openxmlformats.org/drawingml/2006/main" noChangeAspect="1"/>
-            </wp:cNvGraphicFramePr>
-            <a:graphic xmlns:a="http://schemas.openxmlformats.org/drawingml/2006/main">
-              <a:graphicData uri="http://schemas.openxmlformats.org/drawingml/2006/picture">
-                <pic:pic xmlns:pic="http://schemas.openxmlformats.org/drawingml/2006/picture">
-                  <pic:nvPicPr>
-                    <pic:cNvPr id="1" name=""/>
-                    <pic:cNvPicPr/>
-                  </pic:nvPicPr>
-                  <pic:blipFill>
-                    <a:blip r:embed="rId10"/>
-                    <a:stretch>
-                      <a:fillRect/>
-                    </a:stretch>
-                  </pic:blipFill>
-                  <pic:spPr>
-                    <a:xfrm>
-                      <a:off x="0" y="0"/>
-                      <a:ext cx="2510080" cy="5557253"/>
-                    </a:xfrm>
-                    <a:prstGeom prst="rect">
-                      <a:avLst/>
-                    </a:prstGeom>
-                  </pic:spPr>
-                </pic:pic>
-              </a:graphicData>
-            </a:graphic>
-          </wp:inline>
-        </w:drawing>
+        <mc:AlternateContent>
+          <mc:Choice Requires="wpg">
+            <w:drawing>
+              <wp:anchor distT="0" distB="0" distL="114300" distR="114300" simplePos="0" relativeHeight="251659264" behindDoc="0" locked="0" layoutInCell="1" allowOverlap="1" wp14:anchorId="6E04762A" wp14:editId="4E79DFBE">
+                <wp:simplePos x="0" y="0"/>
+                <wp:positionH relativeFrom="margin">
+                  <wp:align>center</wp:align>
+                </wp:positionH>
+                <wp:positionV relativeFrom="paragraph">
+                  <wp:posOffset>396875</wp:posOffset>
+                </wp:positionV>
+                <wp:extent cx="1952625" cy="5723659"/>
+                <wp:effectExtent l="0" t="0" r="28575" b="10795"/>
+                <wp:wrapTopAndBottom/>
+                <wp:docPr id="12" name="Group 12"/>
+                <wp:cNvGraphicFramePr/>
+                <a:graphic xmlns:a="http://schemas.openxmlformats.org/drawingml/2006/main">
+                  <a:graphicData uri="http://schemas.microsoft.com/office/word/2010/wordprocessingGroup">
+                    <wpg:wgp>
+                      <wpg:cNvGrpSpPr/>
+                      <wpg:grpSpPr>
+                        <a:xfrm>
+                          <a:off x="0" y="0"/>
+                          <a:ext cx="1952625" cy="5723659"/>
+                          <a:chOff x="0" y="0"/>
+                          <a:chExt cx="1952625" cy="5723659"/>
+                        </a:xfrm>
+                      </wpg:grpSpPr>
+                      <wps:wsp>
+                        <wps:cNvPr id="1" name="Rectangle 1"/>
+                        <wps:cNvSpPr/>
+                        <wps:spPr>
+                          <a:xfrm>
+                            <a:off x="0" y="0"/>
+                            <a:ext cx="1952625" cy="819150"/>
+                          </a:xfrm>
+                          <a:prstGeom prst="rect">
+                            <a:avLst/>
+                          </a:prstGeom>
+                          <a:noFill/>
+                          <a:ln w="12700" cap="flat" cmpd="sng" algn="ctr">
+                            <a:solidFill>
+                              <a:sysClr val="windowText" lastClr="000000"/>
+                            </a:solidFill>
+                            <a:prstDash val="solid"/>
+                            <a:miter lim="800000"/>
+                          </a:ln>
+                          <a:effectLst/>
+                        </wps:spPr>
+                        <wps:txbx>
+                          <w:txbxContent>
+                            <w:p>
+                              <w:pPr>
+                                <w:spacing w:after="0"/>
+                                <w:jc w:val="center"/>
+                                <w:rPr>
+                                  <w:rFonts w:ascii="Arial" w:hAnsi="Arial" w:cs="Arial"/>
+                                  <w:color w:val="000000"/>
+                                  <w:sz w:val="24"/>
+                                </w:rPr>
+                              </w:pPr>
+                              <w:r>
+                                <w:rPr>
+                                  <w:rFonts w:ascii="Arial" w:hAnsi="Arial" w:cs="Arial"/>
+                                  <w:color w:val="000000"/>
+                                  <w:sz w:val="24"/>
+                                </w:rPr>
+                                <w:t>Image acquisition via user input</w:t>
+                              </w:r>
+                            </w:p>
+                          </w:txbxContent>
+                        </wps:txbx>
+                        <wps:bodyPr rot="0" spcFirstLastPara="0" vertOverflow="overflow" horzOverflow="overflow" vert="horz" wrap="square" lIns="91440" tIns="45720" rIns="91440" bIns="45720" numCol="1" spcCol="0" rtlCol="0" fromWordArt="0" anchor="ctr" anchorCtr="0" forceAA="0" compatLnSpc="1">
+                          <a:prstTxWarp prst="textNoShape">
+                            <a:avLst/>
+                          </a:prstTxWarp>
+                          <a:noAutofit/>
+                        </wps:bodyPr>
+                      </wps:wsp>
+                      <wps:wsp>
+                        <wps:cNvPr id="2" name="Rectangle 2"/>
+                        <wps:cNvSpPr/>
+                        <wps:spPr>
+                          <a:xfrm>
+                            <a:off x="0" y="1223159"/>
+                            <a:ext cx="1952625" cy="819150"/>
+                          </a:xfrm>
+                          <a:prstGeom prst="rect">
+                            <a:avLst/>
+                          </a:prstGeom>
+                          <a:noFill/>
+                          <a:ln w="12700" cap="flat" cmpd="sng" algn="ctr">
+                            <a:solidFill>
+                              <a:sysClr val="windowText" lastClr="000000"/>
+                            </a:solidFill>
+                            <a:prstDash val="solid"/>
+                            <a:miter lim="800000"/>
+                          </a:ln>
+                          <a:effectLst/>
+                        </wps:spPr>
+                        <wps:txbx>
+                          <w:txbxContent>
+                            <w:p>
+                              <w:pPr>
+                                <w:spacing w:after="0"/>
+                                <w:jc w:val="center"/>
+                                <w:rPr>
+                                  <w:rFonts w:ascii="Arial" w:hAnsi="Arial" w:cs="Arial"/>
+                                  <w:color w:val="000000"/>
+                                  <w:sz w:val="24"/>
+                                </w:rPr>
+                              </w:pPr>
+                              <w:r>
+                                <w:rPr>
+                                  <w:rFonts w:ascii="Arial" w:hAnsi="Arial" w:cs="Arial"/>
+                                  <w:color w:val="000000"/>
+                                  <w:sz w:val="24"/>
+                                </w:rPr>
+                                <w:t xml:space="preserve">Image </w:t>
+                              </w:r>
+                              <w:proofErr w:type="spellStart"/>
+                              <w:r>
+                                <w:rPr>
+                                  <w:rFonts w:ascii="Arial" w:hAnsi="Arial" w:cs="Arial"/>
+                                  <w:color w:val="000000"/>
+                                  <w:sz w:val="24"/>
+                                </w:rPr>
+                                <w:t>preprocessing</w:t>
+                              </w:r>
+                              <w:proofErr w:type="spellEnd"/>
+                            </w:p>
+                          </w:txbxContent>
+                        </wps:txbx>
+                        <wps:bodyPr rot="0" spcFirstLastPara="0" vertOverflow="overflow" horzOverflow="overflow" vert="horz" wrap="square" lIns="91440" tIns="45720" rIns="91440" bIns="45720" numCol="1" spcCol="0" rtlCol="0" fromWordArt="0" anchor="ctr" anchorCtr="0" forceAA="0" compatLnSpc="1">
+                          <a:prstTxWarp prst="textNoShape">
+                            <a:avLst/>
+                          </a:prstTxWarp>
+                          <a:noAutofit/>
+                        </wps:bodyPr>
+                      </wps:wsp>
+                      <wps:wsp>
+                        <wps:cNvPr id="3" name="Rectangle 3"/>
+                        <wps:cNvSpPr/>
+                        <wps:spPr>
+                          <a:xfrm>
+                            <a:off x="0" y="2458192"/>
+                            <a:ext cx="1952625" cy="819150"/>
+                          </a:xfrm>
+                          <a:prstGeom prst="rect">
+                            <a:avLst/>
+                          </a:prstGeom>
+                          <a:noFill/>
+                          <a:ln w="12700" cap="flat" cmpd="sng" algn="ctr">
+                            <a:solidFill>
+                              <a:sysClr val="windowText" lastClr="000000"/>
+                            </a:solidFill>
+                            <a:prstDash val="solid"/>
+                            <a:miter lim="800000"/>
+                          </a:ln>
+                          <a:effectLst/>
+                        </wps:spPr>
+                        <wps:txbx>
+                          <w:txbxContent>
+                            <w:p>
+                              <w:pPr>
+                                <w:spacing w:after="0"/>
+                                <w:jc w:val="center"/>
+                                <w:rPr>
+                                  <w:rFonts w:ascii="Arial" w:hAnsi="Arial" w:cs="Arial"/>
+                                  <w:color w:val="000000"/>
+                                  <w:sz w:val="24"/>
+                                </w:rPr>
+                              </w:pPr>
+                              <w:r>
+                                <w:rPr>
+                                  <w:rFonts w:ascii="Arial" w:hAnsi="Arial" w:cs="Arial"/>
+                                  <w:color w:val="000000"/>
+                                  <w:sz w:val="24"/>
+                                </w:rPr>
+                                <w:t>Features extraction</w:t>
+                              </w:r>
+                            </w:p>
+                          </w:txbxContent>
+                        </wps:txbx>
+                        <wps:bodyPr rot="0" spcFirstLastPara="0" vertOverflow="overflow" horzOverflow="overflow" vert="horz" wrap="square" lIns="91440" tIns="45720" rIns="91440" bIns="45720" numCol="1" spcCol="0" rtlCol="0" fromWordArt="0" anchor="ctr" anchorCtr="0" forceAA="0" compatLnSpc="1">
+                          <a:prstTxWarp prst="textNoShape">
+                            <a:avLst/>
+                          </a:prstTxWarp>
+                          <a:noAutofit/>
+                        </wps:bodyPr>
+                      </wps:wsp>
+                      <wps:wsp>
+                        <wps:cNvPr id="4" name="Rectangle 4"/>
+                        <wps:cNvSpPr/>
+                        <wps:spPr>
+                          <a:xfrm>
+                            <a:off x="0" y="3681351"/>
+                            <a:ext cx="1952625" cy="819150"/>
+                          </a:xfrm>
+                          <a:prstGeom prst="rect">
+                            <a:avLst/>
+                          </a:prstGeom>
+                          <a:noFill/>
+                          <a:ln w="12700" cap="flat" cmpd="sng" algn="ctr">
+                            <a:solidFill>
+                              <a:sysClr val="windowText" lastClr="000000"/>
+                            </a:solidFill>
+                            <a:prstDash val="solid"/>
+                            <a:miter lim="800000"/>
+                          </a:ln>
+                          <a:effectLst/>
+                        </wps:spPr>
+                        <wps:txbx>
+                          <w:txbxContent>
+                            <w:p>
+                              <w:pPr>
+                                <w:spacing w:after="0"/>
+                                <w:jc w:val="center"/>
+                                <w:rPr>
+                                  <w:rFonts w:ascii="Arial" w:hAnsi="Arial" w:cs="Arial"/>
+                                  <w:color w:val="000000"/>
+                                  <w:sz w:val="24"/>
+                                </w:rPr>
+                              </w:pPr>
+                              <w:r>
+                                <w:rPr>
+                                  <w:rFonts w:ascii="Arial" w:hAnsi="Arial" w:cs="Arial"/>
+                                  <w:color w:val="000000"/>
+                                  <w:sz w:val="24"/>
+                                </w:rPr>
+                                <w:t>Stroke recognition with KNN classifier</w:t>
+                              </w:r>
+                            </w:p>
+                          </w:txbxContent>
+                        </wps:txbx>
+                        <wps:bodyPr rot="0" spcFirstLastPara="0" vertOverflow="overflow" horzOverflow="overflow" vert="horz" wrap="square" lIns="91440" tIns="45720" rIns="91440" bIns="45720" numCol="1" spcCol="0" rtlCol="0" fromWordArt="0" anchor="ctr" anchorCtr="0" forceAA="0" compatLnSpc="1">
+                          <a:prstTxWarp prst="textNoShape">
+                            <a:avLst/>
+                          </a:prstTxWarp>
+                          <a:noAutofit/>
+                        </wps:bodyPr>
+                      </wps:wsp>
+                      <wps:wsp>
+                        <wps:cNvPr id="5" name="Rectangle 5"/>
+                        <wps:cNvSpPr/>
+                        <wps:spPr>
+                          <a:xfrm>
+                            <a:off x="0" y="4904509"/>
+                            <a:ext cx="1952625" cy="819150"/>
+                          </a:xfrm>
+                          <a:prstGeom prst="rect">
+                            <a:avLst/>
+                          </a:prstGeom>
+                          <a:noFill/>
+                          <a:ln w="12700" cap="flat" cmpd="sng" algn="ctr">
+                            <a:solidFill>
+                              <a:sysClr val="windowText" lastClr="000000"/>
+                            </a:solidFill>
+                            <a:prstDash val="solid"/>
+                            <a:miter lim="800000"/>
+                          </a:ln>
+                          <a:effectLst/>
+                        </wps:spPr>
+                        <wps:txbx>
+                          <w:txbxContent>
+                            <w:p>
+                              <w:pPr>
+                                <w:spacing w:after="0"/>
+                                <w:jc w:val="center"/>
+                                <w:rPr>
+                                  <w:rFonts w:ascii="Arial" w:hAnsi="Arial" w:cs="Arial"/>
+                                  <w:color w:val="000000"/>
+                                  <w:sz w:val="24"/>
+                                </w:rPr>
+                              </w:pPr>
+                              <w:r>
+                                <w:rPr>
+                                  <w:rFonts w:ascii="Arial" w:hAnsi="Arial" w:cs="Arial"/>
+                                  <w:color w:val="000000"/>
+                                  <w:sz w:val="24"/>
+                                </w:rPr>
+                                <w:t>Output result to user interface</w:t>
+                              </w:r>
+                            </w:p>
+                          </w:txbxContent>
+                        </wps:txbx>
+                        <wps:bodyPr rot="0" spcFirstLastPara="0" vertOverflow="overflow" horzOverflow="overflow" vert="horz" wrap="square" lIns="91440" tIns="45720" rIns="91440" bIns="45720" numCol="1" spcCol="0" rtlCol="0" fromWordArt="0" anchor="ctr" anchorCtr="0" forceAA="0" compatLnSpc="1">
+                          <a:prstTxWarp prst="textNoShape">
+                            <a:avLst/>
+                          </a:prstTxWarp>
+                          <a:noAutofit/>
+                        </wps:bodyPr>
+                      </wps:wsp>
+                      <wps:wsp>
+                        <wps:cNvPr id="7" name="Straight Arrow Connector 7"/>
+                        <wps:cNvCnPr/>
+                        <wps:spPr>
+                          <a:xfrm>
+                            <a:off x="985652" y="819398"/>
+                            <a:ext cx="0" cy="407594"/>
+                          </a:xfrm>
+                          <a:prstGeom prst="straightConnector1">
+                            <a:avLst/>
+                          </a:prstGeom>
+                          <a:noFill/>
+                          <a:ln w="19050" cap="flat" cmpd="sng" algn="ctr">
+                            <a:solidFill>
+                              <a:sysClr val="windowText" lastClr="000000"/>
+                            </a:solidFill>
+                            <a:prstDash val="solid"/>
+                            <a:miter lim="800000"/>
+                            <a:tailEnd type="triangle"/>
+                          </a:ln>
+                          <a:effectLst/>
+                        </wps:spPr>
+                        <wps:bodyPr/>
+                      </wps:wsp>
+                      <wps:wsp>
+                        <wps:cNvPr id="8" name="Straight Arrow Connector 8"/>
+                        <wps:cNvCnPr/>
+                        <wps:spPr>
+                          <a:xfrm>
+                            <a:off x="985652" y="2042556"/>
+                            <a:ext cx="0" cy="407594"/>
+                          </a:xfrm>
+                          <a:prstGeom prst="straightConnector1">
+                            <a:avLst/>
+                          </a:prstGeom>
+                          <a:noFill/>
+                          <a:ln w="19050" cap="flat" cmpd="sng" algn="ctr">
+                            <a:solidFill>
+                              <a:sysClr val="windowText" lastClr="000000"/>
+                            </a:solidFill>
+                            <a:prstDash val="solid"/>
+                            <a:miter lim="800000"/>
+                            <a:tailEnd type="triangle"/>
+                          </a:ln>
+                          <a:effectLst/>
+                        </wps:spPr>
+                        <wps:bodyPr/>
+                      </wps:wsp>
+                      <wps:wsp>
+                        <wps:cNvPr id="10" name="Straight Arrow Connector 10"/>
+                        <wps:cNvCnPr/>
+                        <wps:spPr>
+                          <a:xfrm>
+                            <a:off x="985652" y="3277590"/>
+                            <a:ext cx="0" cy="407594"/>
+                          </a:xfrm>
+                          <a:prstGeom prst="straightConnector1">
+                            <a:avLst/>
+                          </a:prstGeom>
+                          <a:noFill/>
+                          <a:ln w="19050" cap="flat" cmpd="sng" algn="ctr">
+                            <a:solidFill>
+                              <a:sysClr val="windowText" lastClr="000000"/>
+                            </a:solidFill>
+                            <a:prstDash val="solid"/>
+                            <a:miter lim="800000"/>
+                            <a:tailEnd type="triangle"/>
+                          </a:ln>
+                          <a:effectLst/>
+                        </wps:spPr>
+                        <wps:bodyPr/>
+                      </wps:wsp>
+                      <wps:wsp>
+                        <wps:cNvPr id="11" name="Straight Arrow Connector 11"/>
+                        <wps:cNvCnPr/>
+                        <wps:spPr>
+                          <a:xfrm>
+                            <a:off x="997527" y="4500748"/>
+                            <a:ext cx="0" cy="407594"/>
+                          </a:xfrm>
+                          <a:prstGeom prst="straightConnector1">
+                            <a:avLst/>
+                          </a:prstGeom>
+                          <a:noFill/>
+                          <a:ln w="19050" cap="flat" cmpd="sng" algn="ctr">
+                            <a:solidFill>
+                              <a:sysClr val="windowText" lastClr="000000"/>
+                            </a:solidFill>
+                            <a:prstDash val="solid"/>
+                            <a:miter lim="800000"/>
+                            <a:tailEnd type="triangle"/>
+                          </a:ln>
+                          <a:effectLst/>
+                        </wps:spPr>
+                        <wps:bodyPr/>
+                      </wps:wsp>
+                    </wpg:wgp>
+                  </a:graphicData>
+                </a:graphic>
+              </wp:anchor>
+            </w:drawing>
+          </mc:Choice>
+          <mc:Fallback>
+            <w:pict>
+              <v:group w14:anchorId="6E04762A" id="Group 12" o:spid="_x0000_s1052" style="position:absolute;left:0;text-align:left;margin-left:0;margin-top:31.25pt;width:153.75pt;height:450.7pt;z-index:251659264;mso-position-horizontal:center;mso-position-horizontal-relative:margin" coordsize="19526,57236" o:gfxdata="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">
+                <v:rect id="Rectangle 1" o:spid="_x0000_s1053" style="position:absolute;width:19526;height:8191;visibility:visible;mso-wrap-style:square;v-text-anchor:middle" o:gfxdata="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" filled="f" strokecolor="windowText" strokeweight="1pt">
+                  <v:textbox>
+                    <w:txbxContent>
+                      <w:p>
+                        <w:pPr>
+                          <w:spacing w:after="0"/>
+                          <w:jc w:val="center"/>
+                          <w:rPr>
+                            <w:rFonts w:ascii="Arial" w:hAnsi="Arial" w:cs="Arial"/>
+                            <w:color w:val="000000"/>
+                            <w:sz w:val="24"/>
+                          </w:rPr>
+                        </w:pPr>
+                        <w:r>
+                          <w:rPr>
+                            <w:rFonts w:ascii="Arial" w:hAnsi="Arial" w:cs="Arial"/>
+                            <w:color w:val="000000"/>
+                            <w:sz w:val="24"/>
+                          </w:rPr>
+                          <w:t>Image acquisition via user input</w:t>
+                        </w:r>
+                      </w:p>
+                    </w:txbxContent>
+                  </v:textbox>
+                </v:rect>
+                <v:rect id="Rectangle 2" o:spid="_x0000_s1054" style="position:absolute;top:12231;width:19526;height:8192;visibility:visible;mso-wrap-style:square;v-text-anchor:middle" o:gfxdata="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" filled="f" strokecolor="windowText" strokeweight="1pt">
+                  <v:textbox>
+                    <w:txbxContent>
+                      <w:p>
+                        <w:pPr>
+                          <w:spacing w:after="0"/>
+                          <w:jc w:val="center"/>
+                          <w:rPr>
+                            <w:rFonts w:ascii="Arial" w:hAnsi="Arial" w:cs="Arial"/>
+                            <w:color w:val="000000"/>
+                            <w:sz w:val="24"/>
+                          </w:rPr>
+                        </w:pPr>
+                        <w:r>
+                          <w:rPr>
+                            <w:rFonts w:ascii="Arial" w:hAnsi="Arial" w:cs="Arial"/>
+                            <w:color w:val="000000"/>
+                            <w:sz w:val="24"/>
+                          </w:rPr>
+                          <w:t xml:space="preserve">Image </w:t>
+                        </w:r>
+                        <w:proofErr w:type="spellStart"/>
+                        <w:r>
+                          <w:rPr>
+                            <w:rFonts w:ascii="Arial" w:hAnsi="Arial" w:cs="Arial"/>
+                            <w:color w:val="000000"/>
+                            <w:sz w:val="24"/>
+                          </w:rPr>
+                          <w:t>preprocessing</w:t>
+                        </w:r>
+                        <w:proofErr w:type="spellEnd"/>
+                      </w:p>
+                    </w:txbxContent>
+                  </v:textbox>
+                </v:rect>
+                <v:rect id="Rectangle 3" o:spid="_x0000_s1055" style="position:absolute;top:24581;width:19526;height:8192;visibility:visible;mso-wrap-style:square;v-text-anchor:middle" o:gfxdata="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" filled="f" strokecolor="windowText" strokeweight="1pt">
+                  <v:textbox>
+                    <w:txbxContent>
+                      <w:p>
+                        <w:pPr>
+                          <w:spacing w:after="0"/>
+                          <w:jc w:val="center"/>
+                          <w:rPr>
+                            <w:rFonts w:ascii="Arial" w:hAnsi="Arial" w:cs="Arial"/>
+                            <w:color w:val="000000"/>
+                            <w:sz w:val="24"/>
+                          </w:rPr>
+                        </w:pPr>
+                        <w:r>
+                          <w:rPr>
+                            <w:rFonts w:ascii="Arial" w:hAnsi="Arial" w:cs="Arial"/>
+                            <w:color w:val="000000"/>
+                            <w:sz w:val="24"/>
+                          </w:rPr>
+                          <w:t>Features extraction</w:t>
+                        </w:r>
+                      </w:p>
+                    </w:txbxContent>
+                  </v:textbox>
+                </v:rect>
+                <v:rect id="Rectangle 4" o:spid="_x0000_s1056" style="position:absolute;top:36813;width:19526;height:8192;visibility:visible;mso-wrap-style:square;v-text-anchor:middle" o:gfxdata="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" filled="f" strokecolor="windowText" strokeweight="1pt">
+                  <v:textbox>
+                    <w:txbxContent>
+                      <w:p>
+                        <w:pPr>
+                          <w:spacing w:after="0"/>
+                          <w:jc w:val="center"/>
+                          <w:rPr>
+                            <w:rFonts w:ascii="Arial" w:hAnsi="Arial" w:cs="Arial"/>
+                            <w:color w:val="000000"/>
+                            <w:sz w:val="24"/>
+                          </w:rPr>
+                        </w:pPr>
+                        <w:r>
+                          <w:rPr>
+                            <w:rFonts w:ascii="Arial" w:hAnsi="Arial" w:cs="Arial"/>
+                            <w:color w:val="000000"/>
+                            <w:sz w:val="24"/>
+                          </w:rPr>
+                          <w:t>Stroke recognition with KNN classifier</w:t>
+                        </w:r>
+                      </w:p>
+                    </w:txbxContent>
+                  </v:textbox>
+                </v:rect>
+                <v:rect id="Rectangle 5" o:spid="_x0000_s1057" style="position:absolute;top:49045;width:19526;height:8191;visibility:visible;mso-wrap-style:square;v-text-anchor:middle" o:gfxdata="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" filled="f" strokecolor="windowText" strokeweight="1pt">
+                  <v:textbox>
+                    <w:txbxContent>
+                      <w:p>
+                        <w:pPr>
+                          <w:spacing w:after="0"/>
+                          <w:jc w:val="center"/>
+                          <w:rPr>
+                            <w:rFonts w:ascii="Arial" w:hAnsi="Arial" w:cs="Arial"/>
+                            <w:color w:val="000000"/>
+                            <w:sz w:val="24"/>
+                          </w:rPr>
+                        </w:pPr>
+                        <w:r>
+                          <w:rPr>
+                            <w:rFonts w:ascii="Arial" w:hAnsi="Arial" w:cs="Arial"/>
+                            <w:color w:val="000000"/>
+                            <w:sz w:val="24"/>
+                          </w:rPr>
+                          <w:t>Output result to user interface</w:t>
+                        </w:r>
+                      </w:p>
+                    </w:txbxContent>
+                  </v:textbox>
+                </v:rect>
+                <v:shape id="Straight Arrow Connector 7" o:spid="_x0000_s1058" type="#_x0000_t32" style="position:absolute;left:9856;top:8193;width:0;height:4076;visibility:visible;mso-wrap-style:square" o:connectortype="straight" o:gfxdata="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" strokecolor="windowText" strokeweight="1.5pt">
+                  <v:stroke endarrow="block" joinstyle="miter"/>
+                </v:shape>
+                <v:shape id="Straight Arrow Connector 8" o:spid="_x0000_s1059" type="#_x0000_t32" style="position:absolute;left:9856;top:20425;width:0;height:4076;visibility:visible;mso-wrap-style:square" o:connectortype="straight" o:gfxdata="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" strokecolor="windowText" strokeweight="1.5pt">
+                  <v:stroke endarrow="block" joinstyle="miter"/>
+                </v:shape>
+                <v:shape id="Straight Arrow Connector 10" o:spid="_x0000_s1060" type="#_x0000_t32" style="position:absolute;left:9856;top:32775;width:0;height:4076;visibility:visible;mso-wrap-style:square" o:connectortype="straight" o:gfxdata="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" strokecolor="windowText" strokeweight="1.5pt">
+                  <v:stroke endarrow="block" joinstyle="miter"/>
+                </v:shape>
+                <v:shape id="Straight Arrow Connector 11" o:spid="_x0000_s1061" type="#_x0000_t32" style="position:absolute;left:9975;top:45007;width:0;height:4076;visibility:visible;mso-wrap-style:square" o:connectortype="straight" o:gfxdata="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" strokecolor="windowText" strokeweight="1.5pt">
+                  <v:stroke endarrow="block" joinstyle="miter"/>
+                </v:shape>
+                <w10:wrap type="topAndBottom" anchorx="margin"/>
+              </v:group>
+            </w:pict>
+          </mc:Fallback>
+        </mc:AlternateContent>
       </w:r>
     </w:p>
     <w:p>
@@ -1328,6 +3125,21 @@
           <w:szCs w:val="24"/>
         </w:rPr>
       </w:pPr>
+    </w:p>
+    <w:p>
+      <w:pPr>
+        <w:tabs>
+          <w:tab w:val="left" w:pos="8010"/>
+        </w:tabs>
+        <w:spacing w:after="0" w:line="480" w:lineRule="auto"/>
+        <w:jc w:val="center"/>
+        <w:rPr>
+          <w:rFonts w:ascii="Arial" w:hAnsi="Arial" w:cs="Arial"/>
+          <w:b/>
+          <w:sz w:val="24"/>
+          <w:szCs w:val="24"/>
+        </w:rPr>
+      </w:pPr>
       <w:r>
         <w:rPr>
           <w:rFonts w:ascii="Arial" w:hAnsi="Arial" w:cs="Arial"/>
@@ -1444,7 +3256,17 @@
           <w:sz w:val="24"/>
           <w:szCs w:val="24"/>
         </w:rPr>
-        <w:t xml:space="preserve"> which includes converting to grayscale, blurring, </w:t>
+        <w:t xml:space="preserve"> which includes converting to grayscale, </w:t>
+      </w:r>
+      <w:r>
+        <w:rPr>
+          <w:rFonts w:ascii="Arial" w:hAnsi="Arial" w:cs="Arial"/>
+          <w:bCs/>
+          <w:sz w:val="24"/>
+          <w:szCs w:val="24"/>
+        </w:rPr>
+        <w:lastRenderedPageBreak/>
+        <w:t xml:space="preserve">blurring, </w:t>
       </w:r>
       <w:proofErr w:type="spellStart"/>
       <w:r>
@@ -1464,17 +3286,7 @@
           <w:sz w:val="24"/>
           <w:szCs w:val="24"/>
         </w:rPr>
-        <w:t xml:space="preserve">, and converting to a binary image. After the features are extracted, these will </w:t>
-      </w:r>
-      <w:r>
-        <w:rPr>
-          <w:rFonts w:ascii="Arial" w:hAnsi="Arial" w:cs="Arial"/>
-          <w:bCs/>
-          <w:sz w:val="24"/>
-          <w:szCs w:val="24"/>
-        </w:rPr>
-        <w:lastRenderedPageBreak/>
-        <w:t>be fed to the KNN classifier for the stroke to be recognized and translated to its corresponding English word. The result shall then be displayed to the user interface.</w:t>
+        <w:t>, and converting to a binary image. After the features are extracted, these will be fed to the KNN classifier for the stroke to be recognized and translated to its corresponding English word. The result shall then be displayed to the user interface.</w:t>
       </w:r>
     </w:p>
     <w:p>
@@ -1805,6 +3617,7 @@
           <w:sz w:val="24"/>
           <w:szCs w:val="24"/>
         </w:rPr>
+        <w:lastRenderedPageBreak/>
         <w:t>“Non-Gregg shorthand stroke” is the negative class</w:t>
       </w:r>
     </w:p>
@@ -2521,7 +4334,6 @@
             <w:sz w:val="24"/>
             <w:szCs w:val="24"/>
           </w:rPr>
-          <w:lastRenderedPageBreak/>
           <m:t>TP</m:t>
         </m:r>
       </m:oMath>
@@ -2655,9 +4467,9 @@
       </w:pPr>
     </w:p>
     <w:sectPr>
-      <w:headerReference w:type="default" r:id="rId11"/>
+      <w:headerReference w:type="default" r:id="rId8"/>
       <w:pgSz w:w="12240" w:h="15840"/>
-      <w:pgMar w:top="1440" w:right="1440" w:bottom="2160" w:left="1440" w:header="720" w:footer="720" w:gutter="0"/>
+      <w:pgMar w:top="1440" w:right="1440" w:bottom="2160" w:left="2160" w:header="720" w:footer="720" w:gutter="0"/>
       <w:pgNumType w:start="56"/>
       <w:cols w:space="720"/>
       <w:docGrid w:linePitch="360"/>
@@ -2750,7 +4562,7 @@
           <w:rPr>
             <w:noProof/>
           </w:rPr>
-          <w:t>65</w:t>
+          <w:t>58</w:t>
         </w:r>
         <w:r>
           <w:rPr>
@@ -5312,7 +7124,7 @@
 </file>
 
 <file path=customXml/itemProps1.xml><?xml version="1.0" encoding="utf-8"?>
-<ds:datastoreItem xmlns:ds="http://schemas.openxmlformats.org/officeDocument/2006/customXml" ds:itemID="{F7629CB7-E0BD-4203-83CF-A061CF4792BD}">
+<ds:datastoreItem xmlns:ds="http://schemas.openxmlformats.org/officeDocument/2006/customXml" ds:itemID="{67691BD6-6D44-4964-B29B-8C9A2931224F}">
   <ds:schemaRefs>
     <ds:schemaRef ds:uri="http://schemas.openxmlformats.org/officeDocument/2006/bibliography"/>
   </ds:schemaRefs>

</xml_diff>